<commit_message>
eleminamos versiones que pasan a 1.0
</commit_message>
<xml_diff>
--- a/software/GradleApuntes_1.0.docx
+++ b/software/GradleApuntes_1.0.docx
@@ -11,6 +11,9 @@
       </w:r>
     </w:p>
     <w:p>
+      <w:pPr>
+        <w:jc w:val="both"/>
+      </w:pPr>
       <w:proofErr w:type="spellStart"/>
       <w:r>
         <w:t>Gradle</w:t>
@@ -45,11 +48,17 @@
       </w:r>
     </w:p>
     <w:p>
+      <w:pPr>
+        <w:jc w:val="both"/>
+      </w:pPr>
       <w:r>
         <w:t xml:space="preserve">Para comprobar la instalación podemos hacer un </w:t>
       </w:r>
     </w:p>
     <w:p>
+      <w:pPr>
+        <w:jc w:val="both"/>
+      </w:pPr>
       <w:proofErr w:type="spellStart"/>
       <w:proofErr w:type="gramStart"/>
       <w:r>
@@ -85,6 +94,7 @@
     </w:p>
     <w:p>
       <w:pPr>
+        <w:jc w:val="both"/>
         <w:rPr>
           <w:rFonts w:cs="Courier New"/>
           <w:szCs w:val="24"/>
@@ -424,6 +434,7 @@
     </w:p>
     <w:p>
       <w:pPr>
+        <w:jc w:val="both"/>
         <w:rPr>
           <w:rFonts w:cs="Courier New"/>
           <w:color w:val="333333"/>
@@ -1477,120 +1488,54 @@
       </w:r>
     </w:p>
     <w:p>
-      <w:pPr>
-        <w:rPr>
-          <w:rFonts w:ascii="LiberationMono" w:hAnsi="LiberationMono" w:cs="LiberationMono"/>
-          <w:sz w:val="23"/>
-          <w:szCs w:val="23"/>
-        </w:rPr>
-      </w:pPr>
-      <w:r>
-        <w:rPr>
-          <w:rFonts w:ascii="LiberationMono" w:hAnsi="LiberationMono" w:cs="LiberationMono"/>
-          <w:sz w:val="23"/>
-          <w:szCs w:val="23"/>
-        </w:rPr>
-        <w:t xml:space="preserve">Las propiedades definidas por usuario son las denominadas propiedades extra. Se </w:t>
-      </w:r>
-      <w:proofErr w:type="spellStart"/>
-      <w:r>
-        <w:rPr>
-          <w:rFonts w:ascii="LiberationMono" w:hAnsi="LiberationMono" w:cs="LiberationMono"/>
-          <w:sz w:val="23"/>
-          <w:szCs w:val="23"/>
-        </w:rPr>
-        <w:t>definenen</w:t>
-      </w:r>
-      <w:proofErr w:type="spellEnd"/>
-      <w:r>
-        <w:rPr>
-          <w:rFonts w:ascii="LiberationMono" w:hAnsi="LiberationMono" w:cs="LiberationMono"/>
-          <w:sz w:val="23"/>
-          <w:szCs w:val="23"/>
-        </w:rPr>
-        <w:t>:</w:t>
-      </w:r>
-    </w:p>
-    <w:p>
-      <w:pPr>
-        <w:rPr>
-          <w:rFonts w:ascii="LiberationMono" w:hAnsi="LiberationMono" w:cs="LiberationMono"/>
-          <w:sz w:val="23"/>
-          <w:szCs w:val="23"/>
-        </w:rPr>
-      </w:pPr>
-      <w:proofErr w:type="spellStart"/>
-      <w:r>
-        <w:rPr>
-          <w:rFonts w:ascii="LiberationMono" w:hAnsi="LiberationMono" w:cs="LiberationMono"/>
-          <w:sz w:val="23"/>
-          <w:szCs w:val="23"/>
-        </w:rPr>
+      <w:r>
+        <w:t>Las propiedades definidas por usuario son las denominadas propiedades extra. Se definen:</w:t>
+      </w:r>
+    </w:p>
+    <w:p>
+      <w:pPr>
+        <w:pStyle w:val="CodigoInsertado"/>
+      </w:pPr>
+      <w:proofErr w:type="spellStart"/>
+      <w:r>
         <w:t>ext.mip</w:t>
       </w:r>
       <w:proofErr w:type="spellEnd"/>
       <w:r>
-        <w:rPr>
-          <w:rFonts w:ascii="LiberationMono" w:hAnsi="LiberationMono" w:cs="LiberationMono"/>
-          <w:sz w:val="23"/>
-          <w:szCs w:val="23"/>
-        </w:rPr>
         <w:t xml:space="preserve"> = 10</w:t>
       </w:r>
     </w:p>
     <w:p>
       <w:pPr>
-        <w:rPr>
-          <w:rFonts w:ascii="LiberationMono" w:hAnsi="LiberationMono" w:cs="LiberationMono"/>
-          <w:sz w:val="23"/>
-          <w:szCs w:val="23"/>
-        </w:rPr>
-      </w:pPr>
-      <w:proofErr w:type="gramStart"/>
-      <w:r>
-        <w:rPr>
-          <w:rFonts w:ascii="LiberationMono" w:hAnsi="LiberationMono" w:cs="LiberationMono"/>
-          <w:sz w:val="23"/>
-          <w:szCs w:val="23"/>
+        <w:pStyle w:val="CodigoInsertado"/>
+      </w:pPr>
+      <w:proofErr w:type="gramStart"/>
+      <w:r>
+        <w:t>podemos</w:t>
+      </w:r>
+      <w:proofErr w:type="gramEnd"/>
+      <w:r>
+        <w:t xml:space="preserve"> hacer referencia a ella de las siguientes maneras:</w:t>
+      </w:r>
+    </w:p>
+    <w:p>
+      <w:pPr>
+        <w:pStyle w:val="CodigoInsertado"/>
+        <w:rPr>
+          <w:lang w:val="en-US"/>
+        </w:rPr>
+      </w:pPr>
+      <w:proofErr w:type="gramStart"/>
+      <w:r>
+        <w:rPr>
+          <w:lang w:val="en-US"/>
         </w:rPr>
         <w:lastRenderedPageBreak/>
-        <w:t>podemos</w:t>
-      </w:r>
-      <w:proofErr w:type="gramEnd"/>
-      <w:r>
-        <w:rPr>
-          <w:rFonts w:ascii="LiberationMono" w:hAnsi="LiberationMono" w:cs="LiberationMono"/>
-          <w:sz w:val="23"/>
-          <w:szCs w:val="23"/>
-        </w:rPr>
-        <w:t xml:space="preserve"> hacer referencia a ella de las siguientes maneras:</w:t>
-      </w:r>
-    </w:p>
-    <w:p>
-      <w:pPr>
-        <w:rPr>
-          <w:rFonts w:ascii="LiberationMono" w:hAnsi="LiberationMono" w:cs="LiberationMono"/>
-          <w:sz w:val="23"/>
-          <w:szCs w:val="23"/>
-          <w:lang w:val="en-US"/>
-        </w:rPr>
-      </w:pPr>
-      <w:proofErr w:type="gramStart"/>
-      <w:r>
-        <w:rPr>
-          <w:rFonts w:ascii="LiberationMono" w:hAnsi="LiberationMono" w:cs="LiberationMono"/>
-          <w:sz w:val="23"/>
-          <w:szCs w:val="23"/>
-          <w:lang w:val="en-US"/>
-        </w:rPr>
         <w:t>print</w:t>
       </w:r>
       <w:proofErr w:type="gramEnd"/>
       <w:r>
         <w:rPr>
-          <w:rFonts w:ascii="LiberationMono" w:hAnsi="LiberationMono" w:cs="LiberationMono"/>
-          <w:sz w:val="23"/>
-          <w:szCs w:val="23"/>
           <w:lang w:val="en-US"/>
         </w:rPr>
         <w:t xml:space="preserve"> </w:t>
@@ -1598,9 +1543,6 @@
       <w:proofErr w:type="spellStart"/>
       <w:r>
         <w:rPr>
-          <w:rFonts w:ascii="LiberationMono" w:hAnsi="LiberationMono" w:cs="LiberationMono"/>
-          <w:sz w:val="23"/>
-          <w:szCs w:val="23"/>
           <w:lang w:val="en-US"/>
         </w:rPr>
         <w:t>Project.ext.mip</w:t>
@@ -1609,19 +1551,14 @@
     </w:p>
     <w:p>
       <w:pPr>
-        <w:rPr>
-          <w:rFonts w:ascii="LiberationMono" w:hAnsi="LiberationMono" w:cs="LiberationMono"/>
-          <w:sz w:val="23"/>
-          <w:szCs w:val="23"/>
-          <w:lang w:val="en-US"/>
-        </w:rPr>
-      </w:pPr>
-      <w:proofErr w:type="gramStart"/>
-      <w:r>
-        <w:rPr>
-          <w:rFonts w:ascii="LiberationMono" w:hAnsi="LiberationMono" w:cs="LiberationMono"/>
-          <w:sz w:val="23"/>
-          <w:szCs w:val="23"/>
+        <w:pStyle w:val="CodigoInsertado"/>
+        <w:rPr>
+          <w:lang w:val="en-US"/>
+        </w:rPr>
+      </w:pPr>
+      <w:proofErr w:type="gramStart"/>
+      <w:r>
+        <w:rPr>
           <w:lang w:val="en-US"/>
         </w:rPr>
         <w:t>print</w:t>
@@ -1629,9 +1566,6 @@
       <w:proofErr w:type="gramEnd"/>
       <w:r>
         <w:rPr>
-          <w:rFonts w:ascii="LiberationMono" w:hAnsi="LiberationMono" w:cs="LiberationMono"/>
-          <w:sz w:val="23"/>
-          <w:szCs w:val="23"/>
           <w:lang w:val="en-US"/>
         </w:rPr>
         <w:t xml:space="preserve"> </w:t>
@@ -1639,18 +1573,12 @@
       <w:proofErr w:type="spellStart"/>
       <w:r>
         <w:rPr>
-          <w:rFonts w:ascii="LiberationMono" w:hAnsi="LiberationMono" w:cs="LiberationMono"/>
-          <w:sz w:val="23"/>
-          <w:szCs w:val="23"/>
           <w:lang w:val="en-US"/>
         </w:rPr>
         <w:t>project.</w:t>
       </w:r>
       <w:r>
         <w:rPr>
-          <w:rFonts w:ascii="LiberationMono" w:hAnsi="LiberationMono" w:cs="LiberationMono"/>
-          <w:sz w:val="23"/>
-          <w:szCs w:val="23"/>
           <w:lang w:val="en-US"/>
         </w:rPr>
         <w:t>mip</w:t>
@@ -1659,66 +1587,32 @@
     </w:p>
     <w:p>
       <w:pPr>
-        <w:rPr>
-          <w:rFonts w:ascii="LiberationMono" w:hAnsi="LiberationMono" w:cs="LiberationMono"/>
-          <w:sz w:val="23"/>
-          <w:szCs w:val="23"/>
-        </w:rPr>
-      </w:pPr>
-      <w:proofErr w:type="spellStart"/>
-      <w:proofErr w:type="gramStart"/>
-      <w:r>
-        <w:rPr>
-          <w:rFonts w:ascii="LiberationMono" w:hAnsi="LiberationMono" w:cs="LiberationMono"/>
-          <w:sz w:val="23"/>
-          <w:szCs w:val="23"/>
-        </w:rPr>
+        <w:pStyle w:val="CodigoInsertado"/>
+      </w:pPr>
+      <w:proofErr w:type="spellStart"/>
+      <w:proofErr w:type="gramStart"/>
+      <w:r>
         <w:t>print</w:t>
       </w:r>
       <w:proofErr w:type="spellEnd"/>
       <w:proofErr w:type="gramEnd"/>
       <w:r>
-        <w:rPr>
-          <w:rFonts w:ascii="LiberationMono" w:hAnsi="LiberationMono" w:cs="LiberationMono"/>
-          <w:sz w:val="23"/>
-          <w:szCs w:val="23"/>
-        </w:rPr>
         <w:t xml:space="preserve"> </w:t>
       </w:r>
       <w:proofErr w:type="spellStart"/>
       <w:r>
-        <w:rPr>
-          <w:rFonts w:ascii="LiberationMono" w:hAnsi="LiberationMono" w:cs="LiberationMono"/>
-          <w:sz w:val="23"/>
-          <w:szCs w:val="23"/>
-        </w:rPr>
         <w:t>project.propertie</w:t>
       </w:r>
       <w:proofErr w:type="spellEnd"/>
       <w:r>
-        <w:rPr>
-          <w:rFonts w:ascii="LiberationMono" w:hAnsi="LiberationMono" w:cs="LiberationMono"/>
-          <w:sz w:val="23"/>
-          <w:szCs w:val="23"/>
-        </w:rPr>
         <w:t>(</w:t>
       </w:r>
       <w:proofErr w:type="spellStart"/>
       <w:r>
-        <w:rPr>
-          <w:rFonts w:ascii="LiberationMono" w:hAnsi="LiberationMono" w:cs="LiberationMono"/>
-          <w:sz w:val="23"/>
-          <w:szCs w:val="23"/>
-        </w:rPr>
         <w:t>mip</w:t>
       </w:r>
       <w:proofErr w:type="spellEnd"/>
       <w:r>
-        <w:rPr>
-          <w:rFonts w:ascii="LiberationMono" w:hAnsi="LiberationMono" w:cs="LiberationMono"/>
-          <w:sz w:val="23"/>
-          <w:szCs w:val="23"/>
-        </w:rPr>
         <w:t>)</w:t>
       </w:r>
     </w:p>
@@ -1734,6 +1628,8 @@
       <w:pPr>
         <w:pStyle w:val="subtitulo1"/>
       </w:pPr>
+      <w:bookmarkStart w:id="0" w:name="_GoBack"/>
+      <w:bookmarkEnd w:id="0"/>
       <w:r>
         <w:t>Dependencias</w:t>
       </w:r>
@@ -2472,160 +2368,160 @@
           <w:b/>
           <w:szCs w:val="24"/>
         </w:rPr>
+        <w:t>La tarea B depende de la tarea A:</w:t>
+      </w:r>
+    </w:p>
+    <w:p>
+      <w:pPr>
+        <w:rPr>
+          <w:rFonts w:cs="Courier New"/>
+          <w:vanish/>
+          <w:szCs w:val="24"/>
+          <w:lang w:val="en-US"/>
+          <w:specVanish/>
+        </w:rPr>
+      </w:pPr>
+      <w:proofErr w:type="gramStart"/>
+      <w:r>
+        <w:rPr>
+          <w:rFonts w:cs="Courier New"/>
+          <w:szCs w:val="24"/>
+          <w:lang w:val="en-US"/>
+        </w:rPr>
+        <w:t>task</w:t>
+      </w:r>
+      <w:proofErr w:type="gramEnd"/>
+      <w:r>
+        <w:rPr>
+          <w:rFonts w:cs="Courier New"/>
+          <w:szCs w:val="24"/>
+          <w:lang w:val="en-US"/>
+        </w:rPr>
+        <w:t xml:space="preserve"> </w:t>
+      </w:r>
+      <w:proofErr w:type="spellStart"/>
+      <w:r>
+        <w:rPr>
+          <w:rFonts w:cs="Courier New"/>
+          <w:szCs w:val="24"/>
+          <w:lang w:val="en-US"/>
+        </w:rPr>
+        <w:t>tB</w:t>
+      </w:r>
+      <w:proofErr w:type="spellEnd"/>
+      <w:r>
+        <w:rPr>
+          <w:rFonts w:cs="Courier New"/>
+          <w:szCs w:val="24"/>
+          <w:lang w:val="en-US"/>
+        </w:rPr>
+        <w:t xml:space="preserve"> (</w:t>
+      </w:r>
+      <w:proofErr w:type="spellStart"/>
+      <w:r>
+        <w:rPr>
+          <w:rFonts w:cs="Courier New"/>
+          <w:szCs w:val="24"/>
+          <w:lang w:val="en-US"/>
+        </w:rPr>
+        <w:t>DependOn</w:t>
+      </w:r>
+      <w:proofErr w:type="spellEnd"/>
+      <w:r>
+        <w:rPr>
+          <w:rFonts w:cs="Courier New"/>
+          <w:szCs w:val="24"/>
+          <w:lang w:val="en-US"/>
+        </w:rPr>
+        <w:t>: ‘</w:t>
+      </w:r>
+      <w:proofErr w:type="spellStart"/>
+      <w:r>
+        <w:rPr>
+          <w:rFonts w:cs="Courier New"/>
+          <w:szCs w:val="24"/>
+          <w:lang w:val="en-US"/>
+        </w:rPr>
+        <w:t>tA</w:t>
+      </w:r>
+      <w:proofErr w:type="spellEnd"/>
+      <w:r>
+        <w:rPr>
+          <w:rFonts w:cs="Courier New"/>
+          <w:szCs w:val="24"/>
+          <w:lang w:val="en-US"/>
+        </w:rPr>
+        <w:t>’) {</w:t>
+      </w:r>
+    </w:p>
+    <w:p>
+      <w:pPr>
+        <w:rPr>
+          <w:rFonts w:cs="Courier New"/>
+          <w:szCs w:val="24"/>
+          <w:lang w:val="en-US"/>
+        </w:rPr>
+      </w:pPr>
+      <w:r>
+        <w:rPr>
+          <w:rFonts w:cs="Courier New"/>
+          <w:szCs w:val="24"/>
+          <w:lang w:val="en-US"/>
+        </w:rPr>
+        <w:t xml:space="preserve"> </w:t>
+      </w:r>
+    </w:p>
+    <w:p>
+      <w:pPr>
+        <w:rPr>
+          <w:rFonts w:cs="Courier New"/>
+          <w:szCs w:val="24"/>
+          <w:lang w:val="en-US"/>
+        </w:rPr>
+      </w:pPr>
+      <w:r>
+        <w:rPr>
+          <w:rFonts w:cs="Courier New"/>
+          <w:szCs w:val="24"/>
+          <w:lang w:val="en-US"/>
+        </w:rPr>
+        <w:t xml:space="preserve">  </w:t>
+      </w:r>
+      <w:proofErr w:type="spellStart"/>
+      <w:proofErr w:type="gramStart"/>
+      <w:r>
+        <w:rPr>
+          <w:rFonts w:cs="Courier New"/>
+          <w:szCs w:val="24"/>
+          <w:lang w:val="en-US"/>
+        </w:rPr>
+        <w:t>doLast</w:t>
+      </w:r>
+      <w:proofErr w:type="spellEnd"/>
+      <w:proofErr w:type="gramEnd"/>
+      <w:r>
+        <w:rPr>
+          <w:rFonts w:cs="Courier New"/>
+          <w:szCs w:val="24"/>
+          <w:lang w:val="en-US"/>
+        </w:rPr>
+        <w:t xml:space="preserve"> {</w:t>
+      </w:r>
+    </w:p>
+    <w:p>
+      <w:pPr>
+        <w:rPr>
+          <w:rFonts w:cs="Courier New"/>
+          <w:szCs w:val="24"/>
+        </w:rPr>
+      </w:pPr>
+      <w:r>
+        <w:rPr>
+          <w:rFonts w:cs="Courier New"/>
+          <w:szCs w:val="24"/>
+          <w:lang w:val="en-US"/>
+        </w:rPr>
         <w:lastRenderedPageBreak/>
-        <w:t>La tarea B depende de la tarea A:</w:t>
-      </w:r>
-    </w:p>
-    <w:p>
-      <w:pPr>
-        <w:rPr>
-          <w:rFonts w:cs="Courier New"/>
-          <w:vanish/>
-          <w:szCs w:val="24"/>
-          <w:lang w:val="en-US"/>
-          <w:specVanish/>
-        </w:rPr>
-      </w:pPr>
-      <w:proofErr w:type="gramStart"/>
-      <w:r>
-        <w:rPr>
-          <w:rFonts w:cs="Courier New"/>
-          <w:szCs w:val="24"/>
-          <w:lang w:val="en-US"/>
-        </w:rPr>
-        <w:t>task</w:t>
-      </w:r>
-      <w:proofErr w:type="gramEnd"/>
-      <w:r>
-        <w:rPr>
-          <w:rFonts w:cs="Courier New"/>
-          <w:szCs w:val="24"/>
-          <w:lang w:val="en-US"/>
-        </w:rPr>
-        <w:t xml:space="preserve"> </w:t>
-      </w:r>
-      <w:proofErr w:type="spellStart"/>
-      <w:r>
-        <w:rPr>
-          <w:rFonts w:cs="Courier New"/>
-          <w:szCs w:val="24"/>
-          <w:lang w:val="en-US"/>
-        </w:rPr>
-        <w:t>tB</w:t>
-      </w:r>
-      <w:proofErr w:type="spellEnd"/>
-      <w:r>
-        <w:rPr>
-          <w:rFonts w:cs="Courier New"/>
-          <w:szCs w:val="24"/>
-          <w:lang w:val="en-US"/>
-        </w:rPr>
-        <w:t xml:space="preserve"> (</w:t>
-      </w:r>
-      <w:proofErr w:type="spellStart"/>
-      <w:r>
-        <w:rPr>
-          <w:rFonts w:cs="Courier New"/>
-          <w:szCs w:val="24"/>
-          <w:lang w:val="en-US"/>
-        </w:rPr>
-        <w:t>DependOn</w:t>
-      </w:r>
-      <w:proofErr w:type="spellEnd"/>
-      <w:r>
-        <w:rPr>
-          <w:rFonts w:cs="Courier New"/>
-          <w:szCs w:val="24"/>
-          <w:lang w:val="en-US"/>
-        </w:rPr>
-        <w:t>: ‘</w:t>
-      </w:r>
-      <w:proofErr w:type="spellStart"/>
-      <w:r>
-        <w:rPr>
-          <w:rFonts w:cs="Courier New"/>
-          <w:szCs w:val="24"/>
-          <w:lang w:val="en-US"/>
-        </w:rPr>
-        <w:t>tA</w:t>
-      </w:r>
-      <w:proofErr w:type="spellEnd"/>
-      <w:r>
-        <w:rPr>
-          <w:rFonts w:cs="Courier New"/>
-          <w:szCs w:val="24"/>
-          <w:lang w:val="en-US"/>
-        </w:rPr>
-        <w:t>’) {</w:t>
-      </w:r>
-    </w:p>
-    <w:p>
-      <w:pPr>
-        <w:rPr>
-          <w:rFonts w:cs="Courier New"/>
-          <w:szCs w:val="24"/>
-          <w:lang w:val="en-US"/>
-        </w:rPr>
-      </w:pPr>
-      <w:r>
-        <w:rPr>
-          <w:rFonts w:cs="Courier New"/>
-          <w:szCs w:val="24"/>
-          <w:lang w:val="en-US"/>
-        </w:rPr>
-        <w:t xml:space="preserve"> </w:t>
-      </w:r>
-    </w:p>
-    <w:p>
-      <w:pPr>
-        <w:rPr>
-          <w:rFonts w:cs="Courier New"/>
-          <w:szCs w:val="24"/>
-          <w:lang w:val="en-US"/>
-        </w:rPr>
-      </w:pPr>
-      <w:r>
-        <w:rPr>
-          <w:rFonts w:cs="Courier New"/>
-          <w:szCs w:val="24"/>
-          <w:lang w:val="en-US"/>
-        </w:rPr>
-        <w:t xml:space="preserve">  </w:t>
-      </w:r>
-      <w:proofErr w:type="spellStart"/>
-      <w:proofErr w:type="gramStart"/>
-      <w:r>
-        <w:rPr>
-          <w:rFonts w:cs="Courier New"/>
-          <w:szCs w:val="24"/>
-          <w:lang w:val="en-US"/>
-        </w:rPr>
-        <w:t>doLast</w:t>
-      </w:r>
-      <w:proofErr w:type="spellEnd"/>
-      <w:proofErr w:type="gramEnd"/>
-      <w:r>
-        <w:rPr>
-          <w:rFonts w:cs="Courier New"/>
-          <w:szCs w:val="24"/>
-          <w:lang w:val="en-US"/>
-        </w:rPr>
-        <w:t xml:space="preserve"> {</w:t>
-      </w:r>
-    </w:p>
-    <w:p>
-      <w:pPr>
-        <w:rPr>
-          <w:rFonts w:cs="Courier New"/>
-          <w:szCs w:val="24"/>
-        </w:rPr>
-      </w:pPr>
-      <w:r>
-        <w:rPr>
-          <w:rFonts w:cs="Courier New"/>
-          <w:szCs w:val="24"/>
-          <w:lang w:val="en-US"/>
-        </w:rPr>
         <w:t xml:space="preserve">      </w:t>
       </w:r>
       <w:proofErr w:type="spellStart"/>
@@ -3715,124 +3611,115 @@
           <w:sz w:val="24"/>
           <w:szCs w:val="24"/>
         </w:rPr>
-        <w:t>En el ejemplo anterior podemos modificar task0, haciéndola dependiente de la tarea 2 y 3</w:t>
-      </w:r>
-      <w:bookmarkStart w:id="0" w:name="_GoBack"/>
-      <w:bookmarkEnd w:id="0"/>
-      <w:r>
-        <w:rPr>
-          <w:sz w:val="24"/>
-          <w:szCs w:val="24"/>
-        </w:rPr>
-        <w:t>: task0.dependsOn task2, task3. Así, si ejecutamos la tarea0, nos aparecerá en pantalla:</w:t>
-      </w:r>
-    </w:p>
-    <w:p>
-      <w:pPr>
-        <w:pStyle w:val="Sinespaciado"/>
-      </w:pPr>
-      <w:proofErr w:type="spellStart"/>
-      <w:r>
+        <w:t>En el ejemplo anterior podemos modificar task0, haciéndola dependiente de la tarea 2 y 3: task0.dependsOn task2, task3. Así, si ejecutamos la tarea0, nos aparecerá en pantalla:</w:t>
+      </w:r>
+    </w:p>
+    <w:p>
+      <w:pPr>
+        <w:pStyle w:val="Sinespaciado"/>
+      </w:pPr>
+      <w:proofErr w:type="spellStart"/>
+      <w:r>
+        <w:t>I´m</w:t>
+      </w:r>
+      <w:proofErr w:type="spellEnd"/>
+      <w:r>
+        <w:t xml:space="preserve"> </w:t>
+      </w:r>
+      <w:proofErr w:type="spellStart"/>
+      <w:r>
+        <w:t>task</w:t>
+      </w:r>
+      <w:proofErr w:type="spellEnd"/>
+      <w:r>
+        <w:t xml:space="preserve"> </w:t>
+      </w:r>
+      <w:proofErr w:type="spellStart"/>
+      <w:r>
+        <w:t>number</w:t>
+      </w:r>
+      <w:proofErr w:type="spellEnd"/>
+      <w:r>
+        <w:t xml:space="preserve"> 2</w:t>
+      </w:r>
+    </w:p>
+    <w:p>
+      <w:pPr>
+        <w:pStyle w:val="Sinespaciado"/>
+        <w:rPr>
+          <w:lang w:val="en-US"/>
+        </w:rPr>
+      </w:pPr>
+      <w:r>
+        <w:rPr>
+          <w:lang w:val="en-US"/>
+        </w:rPr>
+        <w:t>I´m task number 3</w:t>
+      </w:r>
+    </w:p>
+    <w:p>
+      <w:pPr>
+        <w:pStyle w:val="Sinespaciado"/>
+        <w:rPr>
+          <w:lang w:val="en-US"/>
+        </w:rPr>
+      </w:pPr>
+      <w:r>
+        <w:rPr>
+          <w:lang w:val="en-US"/>
+        </w:rPr>
+        <w:t>I´m task number 0</w:t>
+      </w:r>
+    </w:p>
+    <w:p>
+      <w:pPr>
+        <w:rPr>
+          <w:rFonts w:cs="Courier New"/>
+          <w:szCs w:val="24"/>
+          <w:lang w:val="en-US"/>
+        </w:rPr>
+      </w:pPr>
+    </w:p>
+    <w:p>
+      <w:pPr>
+        <w:rPr>
+          <w:rFonts w:cs="Courier New"/>
+          <w:szCs w:val="24"/>
+          <w:lang w:val="en-US"/>
+        </w:rPr>
+      </w:pPr>
+      <w:proofErr w:type="spellStart"/>
+      <w:r>
+        <w:rPr>
+          <w:rFonts w:cs="Courier New"/>
+          <w:szCs w:val="24"/>
+          <w:lang w:val="en-US"/>
+        </w:rPr>
+        <w:t>Comportamiento</w:t>
+      </w:r>
+      <w:proofErr w:type="spellEnd"/>
+      <w:r>
+        <w:rPr>
+          <w:rFonts w:cs="Courier New"/>
+          <w:szCs w:val="24"/>
+          <w:lang w:val="en-US"/>
+        </w:rPr>
+        <w:t>:</w:t>
+      </w:r>
+    </w:p>
+    <w:p>
+      <w:pPr>
+        <w:pStyle w:val="Sinespaciado"/>
+        <w:rPr>
+          <w:lang w:val="en-US"/>
+        </w:rPr>
+      </w:pPr>
+      <w:proofErr w:type="gramStart"/>
+      <w:r>
+        <w:rPr>
+          <w:lang w:val="en-US"/>
+        </w:rPr>
         <w:lastRenderedPageBreak/>
-        <w:t>I´m</w:t>
-      </w:r>
-      <w:proofErr w:type="spellEnd"/>
-      <w:r>
-        <w:t xml:space="preserve"> </w:t>
-      </w:r>
-      <w:proofErr w:type="spellStart"/>
-      <w:r>
-        <w:t>task</w:t>
-      </w:r>
-      <w:proofErr w:type="spellEnd"/>
-      <w:r>
-        <w:t xml:space="preserve"> </w:t>
-      </w:r>
-      <w:proofErr w:type="spellStart"/>
-      <w:r>
-        <w:t>number</w:t>
-      </w:r>
-      <w:proofErr w:type="spellEnd"/>
-      <w:r>
-        <w:t xml:space="preserve"> 2</w:t>
-      </w:r>
-    </w:p>
-    <w:p>
-      <w:pPr>
-        <w:pStyle w:val="Sinespaciado"/>
-        <w:rPr>
-          <w:lang w:val="en-US"/>
-        </w:rPr>
-      </w:pPr>
-      <w:r>
-        <w:rPr>
-          <w:lang w:val="en-US"/>
-        </w:rPr>
-        <w:t>I´m task number 3</w:t>
-      </w:r>
-    </w:p>
-    <w:p>
-      <w:pPr>
-        <w:pStyle w:val="Sinespaciado"/>
-        <w:rPr>
-          <w:lang w:val="en-US"/>
-        </w:rPr>
-      </w:pPr>
-      <w:r>
-        <w:rPr>
-          <w:lang w:val="en-US"/>
-        </w:rPr>
-        <w:t>I´m task number 0</w:t>
-      </w:r>
-    </w:p>
-    <w:p>
-      <w:pPr>
-        <w:rPr>
-          <w:rFonts w:cs="Courier New"/>
-          <w:szCs w:val="24"/>
-          <w:lang w:val="en-US"/>
-        </w:rPr>
-      </w:pPr>
-    </w:p>
-    <w:p>
-      <w:pPr>
-        <w:rPr>
-          <w:rFonts w:cs="Courier New"/>
-          <w:szCs w:val="24"/>
-          <w:lang w:val="en-US"/>
-        </w:rPr>
-      </w:pPr>
-      <w:proofErr w:type="spellStart"/>
-      <w:r>
-        <w:rPr>
-          <w:rFonts w:cs="Courier New"/>
-          <w:szCs w:val="24"/>
-          <w:lang w:val="en-US"/>
-        </w:rPr>
-        <w:t>Comportamiento</w:t>
-      </w:r>
-      <w:proofErr w:type="spellEnd"/>
-      <w:r>
-        <w:rPr>
-          <w:rFonts w:cs="Courier New"/>
-          <w:szCs w:val="24"/>
-          <w:lang w:val="en-US"/>
-        </w:rPr>
-        <w:t>:</w:t>
-      </w:r>
-    </w:p>
-    <w:p>
-      <w:pPr>
-        <w:pStyle w:val="Sinespaciado"/>
-        <w:rPr>
-          <w:lang w:val="en-US"/>
-        </w:rPr>
-      </w:pPr>
-      <w:proofErr w:type="gramStart"/>
-      <w:r>
-        <w:rPr>
-          <w:lang w:val="en-US"/>
-        </w:rPr>
         <w:t>task</w:t>
       </w:r>
       <w:proofErr w:type="gramEnd"/>
@@ -4623,110 +4510,103 @@
           <w:rFonts w:cs="Courier New"/>
           <w:szCs w:val="24"/>
         </w:rPr>
-        <w:t xml:space="preserve">. </w:t>
-      </w:r>
-      <w:r>
-        <w:rPr>
-          <w:rFonts w:cs="Courier New"/>
-          <w:szCs w:val="24"/>
-        </w:rPr>
+        <w:t>. También podemos añadir y establecer una propie</w:t>
+      </w:r>
+      <w:r>
+        <w:rPr>
+          <w:rFonts w:cs="Courier New"/>
+          <w:szCs w:val="24"/>
+        </w:rPr>
+        <w:t xml:space="preserve">dad </w:t>
+      </w:r>
+      <w:r>
+        <w:rPr>
+          <w:rFonts w:cs="Courier New"/>
+          <w:szCs w:val="24"/>
+        </w:rPr>
+        <w:t xml:space="preserve">al proyecto desde la línea de comando con </w:t>
+      </w:r>
+      <w:proofErr w:type="spellStart"/>
+      <w:r>
+        <w:rPr>
+          <w:rFonts w:cs="Courier New"/>
+          <w:color w:val="00B050"/>
+          <w:szCs w:val="24"/>
+        </w:rPr>
+        <w:t>gradle</w:t>
+      </w:r>
+      <w:proofErr w:type="spellEnd"/>
+      <w:r>
+        <w:rPr>
+          <w:rFonts w:cs="Courier New"/>
+          <w:color w:val="00B050"/>
+          <w:szCs w:val="24"/>
+        </w:rPr>
+        <w:t xml:space="preserve"> –</w:t>
+      </w:r>
+      <w:proofErr w:type="spellStart"/>
+      <w:r>
+        <w:rPr>
+          <w:rFonts w:cs="Courier New"/>
+          <w:color w:val="00B050"/>
+          <w:szCs w:val="24"/>
+        </w:rPr>
+        <w:t>Pnombre</w:t>
+      </w:r>
+      <w:proofErr w:type="spellEnd"/>
+      <w:r>
+        <w:rPr>
+          <w:rFonts w:cs="Courier New"/>
+          <w:color w:val="00B050"/>
+          <w:szCs w:val="24"/>
+        </w:rPr>
+        <w:t>=pepe</w:t>
+      </w:r>
+      <w:r>
+        <w:rPr>
+          <w:rFonts w:cs="Courier New"/>
+          <w:szCs w:val="24"/>
+        </w:rPr>
+        <w:t>, el resultado sería:</w:t>
+      </w:r>
+    </w:p>
+    <w:p>
+      <w:pPr>
+        <w:rPr>
+          <w:rFonts w:cs="Courier New"/>
+          <w:szCs w:val="24"/>
+        </w:rPr>
+      </w:pPr>
+      <w:r>
+        <w:rPr>
+          <w:rFonts w:cs="Courier New"/>
+          <w:szCs w:val="24"/>
+        </w:rPr>
+        <w:t>D:\TestGradle\proyectos\Test1&gt;gradle -</w:t>
+      </w:r>
+      <w:proofErr w:type="spellStart"/>
+      <w:r>
+        <w:rPr>
+          <w:rFonts w:cs="Courier New"/>
+          <w:szCs w:val="24"/>
+        </w:rPr>
+        <w:t>Pnombre</w:t>
+      </w:r>
+      <w:proofErr w:type="spellEnd"/>
+      <w:r>
+        <w:rPr>
+          <w:rFonts w:cs="Courier New"/>
+          <w:szCs w:val="24"/>
+        </w:rPr>
+        <w:t>=pepe saludo</w:t>
+      </w:r>
+    </w:p>
+    <w:p>
+      <w:pPr>
+        <w:pStyle w:val="Sinespaciado"/>
+      </w:pPr>
+      <w:r>
         <w:lastRenderedPageBreak/>
-        <w:t>También podemos añadir y establecer una propie</w:t>
-      </w:r>
-      <w:r>
-        <w:rPr>
-          <w:rFonts w:cs="Courier New"/>
-          <w:szCs w:val="24"/>
-        </w:rPr>
-        <w:t xml:space="preserve">dad </w:t>
-      </w:r>
-      <w:r>
-        <w:rPr>
-          <w:rFonts w:cs="Courier New"/>
-          <w:szCs w:val="24"/>
-        </w:rPr>
-        <w:t xml:space="preserve">al proyecto desde la línea de comando con </w:t>
-      </w:r>
-      <w:proofErr w:type="spellStart"/>
-      <w:r>
-        <w:rPr>
-          <w:rFonts w:cs="Courier New"/>
-          <w:color w:val="00B050"/>
-          <w:szCs w:val="24"/>
-        </w:rPr>
-        <w:t>gradle</w:t>
-      </w:r>
-      <w:proofErr w:type="spellEnd"/>
-      <w:r>
-        <w:rPr>
-          <w:rFonts w:cs="Courier New"/>
-          <w:color w:val="00B050"/>
-          <w:szCs w:val="24"/>
-        </w:rPr>
-        <w:t xml:space="preserve"> –</w:t>
-      </w:r>
-      <w:proofErr w:type="spellStart"/>
-      <w:r>
-        <w:rPr>
-          <w:rFonts w:cs="Courier New"/>
-          <w:color w:val="00B050"/>
-          <w:szCs w:val="24"/>
-        </w:rPr>
-        <w:t>Pnombre</w:t>
-      </w:r>
-      <w:proofErr w:type="spellEnd"/>
-      <w:r>
-        <w:rPr>
-          <w:rFonts w:cs="Courier New"/>
-          <w:color w:val="00B050"/>
-          <w:szCs w:val="24"/>
-        </w:rPr>
-        <w:t>=pepe</w:t>
-      </w:r>
-      <w:r>
-        <w:rPr>
-          <w:rFonts w:cs="Courier New"/>
-          <w:szCs w:val="24"/>
-        </w:rPr>
-        <w:t>, el resultado sería:</w:t>
-      </w:r>
-    </w:p>
-    <w:p>
-      <w:pPr>
-        <w:rPr>
-          <w:rFonts w:cs="Courier New"/>
-          <w:szCs w:val="24"/>
-        </w:rPr>
-      </w:pPr>
-      <w:r>
-        <w:rPr>
-          <w:rFonts w:cs="Courier New"/>
-          <w:szCs w:val="24"/>
-        </w:rPr>
-        <w:t>D:\TestGradle\proyectos\Test1&gt;gradle -</w:t>
-      </w:r>
-      <w:proofErr w:type="spellStart"/>
-      <w:r>
-        <w:rPr>
-          <w:rFonts w:cs="Courier New"/>
-          <w:szCs w:val="24"/>
-        </w:rPr>
-        <w:t>Pnombre</w:t>
-      </w:r>
-      <w:proofErr w:type="spellEnd"/>
-      <w:r>
-        <w:rPr>
-          <w:rFonts w:cs="Courier New"/>
-          <w:szCs w:val="24"/>
-        </w:rPr>
-        <w:t>=pepe saludo</w:t>
-      </w:r>
-    </w:p>
-    <w:p>
-      <w:pPr>
-        <w:pStyle w:val="Sinespaciado"/>
-      </w:pPr>
-      <w:r>
         <w:t xml:space="preserve"> </w:t>
       </w:r>
       <w:proofErr w:type="gramStart"/>
@@ -6096,7 +5976,6 @@
           <w:rFonts w:cs="Courier New"/>
           <w:sz w:val="20"/>
           <w:szCs w:val="20"/>
-          <w:lang w:val="en-US"/>
         </w:rPr>
       </w:pPr>
       <w:r>
@@ -6104,7 +5983,6 @@
           <w:rFonts w:cs="Courier New"/>
           <w:sz w:val="20"/>
           <w:szCs w:val="20"/>
-          <w:lang w:val="en-US"/>
         </w:rPr>
         <w:t>D:\TestGradle\proyectos\smallNotes&gt;gradlew taskTest2</w:t>
       </w:r>
@@ -6392,7 +6270,6 @@
           <w:rFonts w:cs="Courier New"/>
           <w:szCs w:val="24"/>
         </w:rPr>
-        <w:lastRenderedPageBreak/>
         <w:t xml:space="preserve">En el fichero </w:t>
       </w:r>
       <w:proofErr w:type="spellStart"/>
@@ -6498,6 +6375,7 @@
           <w:szCs w:val="23"/>
           <w:lang w:val="en-US"/>
         </w:rPr>
+        <w:lastRenderedPageBreak/>
         <w:t>multiModulo</w:t>
       </w:r>
       <w:proofErr w:type="spellEnd"/>
@@ -7460,7 +7338,6 @@
         <w:rPr>
           <w:lang w:val="en-US"/>
         </w:rPr>
-        <w:lastRenderedPageBreak/>
         <w:t xml:space="preserve">I am </w:t>
       </w:r>
       <w:proofErr w:type="spellStart"/>
@@ -7554,6 +7431,7 @@
       <w:proofErr w:type="spellStart"/>
       <w:proofErr w:type="gramStart"/>
       <w:r>
+        <w:lastRenderedPageBreak/>
         <w:t>subprojects</w:t>
       </w:r>
       <w:proofErr w:type="spellEnd"/>
@@ -7632,6 +7510,9 @@
       <w:proofErr w:type="spellEnd"/>
     </w:p>
     <w:p>
+      <w:pPr>
+        <w:jc w:val="both"/>
+      </w:pPr>
       <w:r>
         <w:t xml:space="preserve">Podríamos establecer que el proyecto </w:t>
       </w:r>
@@ -7764,6 +7645,9 @@
       </w:pPr>
     </w:p>
     <w:p>
+      <w:pPr>
+        <w:jc w:val="both"/>
+      </w:pPr>
       <w:r>
         <w:t xml:space="preserve">De forma similar, en el </w:t>
       </w:r>
@@ -7874,6 +7758,9 @@
       <w:proofErr w:type="spellEnd"/>
     </w:p>
     <w:p>
+      <w:pPr>
+        <w:jc w:val="both"/>
+      </w:pPr>
       <w:r>
         <w:t xml:space="preserve">La convención de </w:t>
       </w:r>
@@ -8034,7 +7921,6 @@
         <w:rPr>
           <w:lang w:val="en-US"/>
         </w:rPr>
-        <w:lastRenderedPageBreak/>
         <w:t>&lt;version&gt;2.3.2&lt;/version&gt;</w:t>
       </w:r>
     </w:p>
@@ -8548,9 +8434,6 @@
       </w:pPr>
     </w:p>
     <w:p>
-      <w:pPr>
-        <w:pStyle w:val="Sinespaciado"/>
-      </w:pPr>
       <w:r>
         <w:t xml:space="preserve">Con </w:t>
       </w:r>
@@ -9104,6 +8987,9 @@
       </w:r>
     </w:p>
     <w:p>
+      <w:pPr>
+        <w:jc w:val="both"/>
+      </w:pPr>
       <w:r>
         <w:t xml:space="preserve">El </w:t>
       </w:r>
@@ -9153,11 +9039,7 @@
       </w:r>
       <w:proofErr w:type="spellEnd"/>
       <w:r>
-        <w:t xml:space="preserve">. El usuario </w:t>
-      </w:r>
-      <w:r>
-        <w:lastRenderedPageBreak/>
-        <w:t xml:space="preserve">tiene la posibilidad de definir los artefactos y hacer el </w:t>
+        <w:t xml:space="preserve">. El usuario tiene la posibilidad de definir los artefactos y hacer el </w:t>
       </w:r>
       <w:proofErr w:type="spellStart"/>
       <w:r>
@@ -9177,6 +9059,9 @@
       </w:r>
     </w:p>
     <w:p>
+      <w:pPr>
+        <w:jc w:val="both"/>
+      </w:pPr>
       <w:r>
         <w:t xml:space="preserve">Ejemplo publicación sobre repositorio </w:t>
       </w:r>
@@ -9198,6 +9083,7 @@
         </w:rPr>
       </w:pPr>
       <w:r>
+        <w:lastRenderedPageBreak/>
         <w:t xml:space="preserve">En el fichero </w:t>
       </w:r>
       <w:proofErr w:type="spellStart"/>
@@ -10038,106 +9924,1050 @@
         <w:rPr>
           <w:lang w:val="en-US"/>
         </w:rPr>
+        <w:t>uploadArchives</w:t>
+      </w:r>
+      <w:proofErr w:type="spellEnd"/>
+      <w:proofErr w:type="gramEnd"/>
+      <w:r>
+        <w:rPr>
+          <w:lang w:val="en-US"/>
+        </w:rPr>
+        <w:t xml:space="preserve"> {</w:t>
+      </w:r>
+    </w:p>
+    <w:p>
+      <w:pPr>
+        <w:pStyle w:val="Sinespaciado"/>
+        <w:ind w:firstLine="708"/>
+        <w:rPr>
+          <w:lang w:val="en-US"/>
+        </w:rPr>
+      </w:pPr>
+      <w:proofErr w:type="gramStart"/>
+      <w:r>
+        <w:rPr>
+          <w:lang w:val="en-US"/>
+        </w:rPr>
+        <w:t>repositories</w:t>
+      </w:r>
+      <w:proofErr w:type="gramEnd"/>
+      <w:r>
+        <w:rPr>
+          <w:lang w:val="en-US"/>
+        </w:rPr>
+        <w:t xml:space="preserve"> {</w:t>
+      </w:r>
+    </w:p>
+    <w:p>
+      <w:pPr>
+        <w:pStyle w:val="Sinespaciado"/>
+        <w:ind w:left="708" w:firstLine="708"/>
+        <w:rPr>
+          <w:lang w:val="en-US"/>
+        </w:rPr>
+      </w:pPr>
+      <w:proofErr w:type="spellStart"/>
+      <w:proofErr w:type="gramStart"/>
+      <w:r>
+        <w:rPr>
+          <w:lang w:val="en-US"/>
+        </w:rPr>
+        <w:t>flatDir</w:t>
+      </w:r>
+      <w:proofErr w:type="spellEnd"/>
+      <w:proofErr w:type="gramEnd"/>
+      <w:r>
+        <w:rPr>
+          <w:lang w:val="en-US"/>
+        </w:rPr>
+        <w:t xml:space="preserve"> {</w:t>
+      </w:r>
+      <w:proofErr w:type="spellStart"/>
+      <w:r>
+        <w:rPr>
+          <w:lang w:val="en-US"/>
+        </w:rPr>
+        <w:t>dirs</w:t>
+      </w:r>
+      <w:proofErr w:type="spellEnd"/>
+      <w:r>
+        <w:rPr>
+          <w:lang w:val="en-US"/>
+        </w:rPr>
+        <w:t xml:space="preserve"> "./</w:t>
+      </w:r>
+      <w:proofErr w:type="spellStart"/>
+      <w:r>
+        <w:rPr>
+          <w:lang w:val="en-US"/>
+        </w:rPr>
+        <w:t>tempRepo</w:t>
+      </w:r>
+      <w:proofErr w:type="spellEnd"/>
+      <w:r>
+        <w:rPr>
+          <w:lang w:val="en-US"/>
+        </w:rPr>
+        <w:t>"}</w:t>
+      </w:r>
+    </w:p>
+    <w:p>
+      <w:pPr>
+        <w:pStyle w:val="Sinespaciado"/>
+        <w:ind w:firstLine="708"/>
+      </w:pPr>
+      <w:r>
+        <w:t>}</w:t>
+      </w:r>
+    </w:p>
+    <w:p>
+      <w:pPr>
+        <w:pStyle w:val="Sinespaciado"/>
+      </w:pPr>
+      <w:r>
+        <w:t>}</w:t>
+      </w:r>
+    </w:p>
+    <w:p>
+      <w:pPr>
+        <w:pStyle w:val="Sinespaciado"/>
+      </w:pPr>
+    </w:p>
+    <w:p>
+      <w:r>
+        <w:t xml:space="preserve">Lo que se está </w:t>
+      </w:r>
+      <w:r>
+        <w:t>haciendo</w:t>
+      </w:r>
+      <w:r>
+        <w:t xml:space="preserve"> es manipula</w:t>
+      </w:r>
+      <w:r>
+        <w:t>r</w:t>
+      </w:r>
+      <w:r>
+        <w:t xml:space="preserve"> la tarea </w:t>
+      </w:r>
+      <w:proofErr w:type="spellStart"/>
+      <w:r>
+        <w:t>uploadArchive</w:t>
+      </w:r>
+      <w:proofErr w:type="spellEnd"/>
+      <w:r>
+        <w:t xml:space="preserve"> del </w:t>
+      </w:r>
+      <w:proofErr w:type="spellStart"/>
+      <w:r>
+        <w:t>plugin</w:t>
+      </w:r>
+      <w:proofErr w:type="spellEnd"/>
+      <w:r>
+        <w:t xml:space="preserve"> java</w:t>
+      </w:r>
+    </w:p>
+    <w:p>
+      <w:pPr>
+        <w:pStyle w:val="Sinespaciado"/>
+      </w:pPr>
+    </w:p>
+    <w:p>
+      <w:pPr>
+        <w:pStyle w:val="Sinespaciado"/>
+      </w:pPr>
+    </w:p>
+    <w:p>
+      <w:pPr>
+        <w:pStyle w:val="subtitulo1"/>
+      </w:pPr>
+      <w:proofErr w:type="spellStart"/>
+      <w:r>
+        <w:t>Gradle</w:t>
+      </w:r>
+      <w:proofErr w:type="spellEnd"/>
+      <w:r>
+        <w:t xml:space="preserve"> y la integración continua (CI)</w:t>
+      </w:r>
+    </w:p>
+    <w:p>
+      <w:pPr>
+        <w:pStyle w:val="Sinespaciado"/>
+      </w:pPr>
+    </w:p>
+    <w:p>
+      <w:pPr>
+        <w:jc w:val="both"/>
+      </w:pPr>
+      <w:r>
+        <w:t xml:space="preserve">Jenkins también está basado en </w:t>
+      </w:r>
+      <w:proofErr w:type="spellStart"/>
+      <w:r>
+        <w:t>plugin</w:t>
+      </w:r>
+      <w:proofErr w:type="spellEnd"/>
+      <w:r>
+        <w:t xml:space="preserve">, con lo que integraremos </w:t>
+      </w:r>
+      <w:proofErr w:type="spellStart"/>
+      <w:r>
+        <w:t>gradle</w:t>
+      </w:r>
+      <w:proofErr w:type="spellEnd"/>
+      <w:r>
+        <w:t xml:space="preserve"> en Jenkins instalando su </w:t>
+      </w:r>
+      <w:proofErr w:type="spellStart"/>
+      <w:r>
+        <w:t>plugin</w:t>
+      </w:r>
+      <w:proofErr w:type="spellEnd"/>
+      <w:r>
+        <w:t>.</w:t>
+      </w:r>
+    </w:p>
+    <w:p>
+      <w:pPr>
+        <w:pStyle w:val="Sinespaciado"/>
+        <w:jc w:val="both"/>
+      </w:pPr>
+    </w:p>
+    <w:p>
+      <w:pPr>
+        <w:pStyle w:val="subtitulo11"/>
+      </w:pPr>
+      <w:r>
+        <w:t>Pruebas de integración</w:t>
+      </w:r>
+    </w:p>
+    <w:p>
+      <w:pPr>
+        <w:jc w:val="both"/>
+      </w:pPr>
+      <w:r>
+        <w:t>Dado que las pruebas de integración son costosas, conviene separarlas de las pruebas unitarias que tendríamos que hacer después de cada compilación, en el libro “</w:t>
+      </w:r>
+      <w:proofErr w:type="spellStart"/>
+      <w:r>
+        <w:t>Gradle</w:t>
+      </w:r>
+      <w:proofErr w:type="spellEnd"/>
+      <w:r>
+        <w:t xml:space="preserve"> </w:t>
+      </w:r>
+      <w:proofErr w:type="spellStart"/>
+      <w:r>
+        <w:t>essentials</w:t>
+      </w:r>
+      <w:proofErr w:type="spellEnd"/>
+      <w:r>
+        <w:t>”, nos propone la siguiente estructura y posterior ejecución de una tarea predefinida:</w:t>
+      </w:r>
+    </w:p>
+    <w:p>
+      <w:pPr>
+        <w:jc w:val="both"/>
+      </w:pPr>
+    </w:p>
+    <w:p>
+      <w:pPr>
+        <w:pStyle w:val="Sinespaciado"/>
+        <w:rPr>
+          <w:lang w:val="en-US"/>
+        </w:rPr>
+      </w:pPr>
+      <w:proofErr w:type="spellStart"/>
+      <w:r>
+        <w:rPr>
+          <w:lang w:val="en-US"/>
+        </w:rPr>
+        <w:t>IntegrationSample</w:t>
+      </w:r>
+      <w:proofErr w:type="spellEnd"/>
+    </w:p>
+    <w:p>
+      <w:pPr>
+        <w:pStyle w:val="Sinespaciado"/>
+        <w:rPr>
+          <w:lang w:val="en-US"/>
+        </w:rPr>
+      </w:pPr>
+      <w:r>
+        <w:rPr>
+          <w:lang w:val="en-US"/>
+        </w:rPr>
+        <w:t xml:space="preserve">   </w:t>
+      </w:r>
+      <w:proofErr w:type="spellStart"/>
+      <w:proofErr w:type="gramStart"/>
+      <w:r>
+        <w:rPr>
+          <w:lang w:val="en-US"/>
+        </w:rPr>
+        <w:t>src</w:t>
+      </w:r>
+      <w:proofErr w:type="spellEnd"/>
+      <w:proofErr w:type="gramEnd"/>
+    </w:p>
+    <w:p>
+      <w:pPr>
+        <w:pStyle w:val="Sinespaciado"/>
+        <w:rPr>
+          <w:lang w:val="en-US"/>
+        </w:rPr>
+      </w:pPr>
+      <w:r>
+        <w:rPr>
+          <w:lang w:val="en-US"/>
+        </w:rPr>
+        <w:t xml:space="preserve">      </w:t>
+      </w:r>
+      <w:proofErr w:type="spellStart"/>
+      <w:proofErr w:type="gramStart"/>
+      <w:r>
+        <w:rPr>
+          <w:lang w:val="en-US"/>
+        </w:rPr>
+        <w:t>integrationTest</w:t>
+      </w:r>
+      <w:proofErr w:type="spellEnd"/>
+      <w:proofErr w:type="gramEnd"/>
+    </w:p>
+    <w:p>
+      <w:pPr>
+        <w:pStyle w:val="Sinespaciado"/>
+        <w:rPr>
+          <w:lang w:val="en-US"/>
+        </w:rPr>
+      </w:pPr>
+      <w:r>
+        <w:rPr>
+          <w:lang w:val="en-US"/>
+        </w:rPr>
+        <w:t xml:space="preserve">         </w:t>
+      </w:r>
+      <w:proofErr w:type="gramStart"/>
+      <w:r>
+        <w:rPr>
+          <w:lang w:val="en-US"/>
+        </w:rPr>
+        <w:t>java</w:t>
+      </w:r>
+      <w:proofErr w:type="gramEnd"/>
+    </w:p>
+    <w:p>
+      <w:pPr>
+        <w:pStyle w:val="Sinespaciado"/>
+        <w:rPr>
+          <w:lang w:val="en-US"/>
+        </w:rPr>
+      </w:pPr>
+      <w:r>
+        <w:rPr>
+          <w:lang w:val="en-US"/>
+        </w:rPr>
+        <w:t xml:space="preserve">      </w:t>
+      </w:r>
+      <w:proofErr w:type="gramStart"/>
+      <w:r>
+        <w:rPr>
+          <w:lang w:val="en-US"/>
+        </w:rPr>
+        <w:t>main</w:t>
+      </w:r>
+      <w:proofErr w:type="gramEnd"/>
+    </w:p>
+    <w:p>
+      <w:pPr>
+        <w:pStyle w:val="Sinespaciado"/>
+        <w:rPr>
+          <w:lang w:val="en-US"/>
+        </w:rPr>
+      </w:pPr>
+      <w:r>
+        <w:rPr>
+          <w:lang w:val="en-US"/>
+        </w:rPr>
+        <w:t xml:space="preserve">         </w:t>
+      </w:r>
+      <w:proofErr w:type="gramStart"/>
+      <w:r>
+        <w:rPr>
+          <w:lang w:val="en-US"/>
+        </w:rPr>
+        <w:t>java</w:t>
+      </w:r>
+      <w:proofErr w:type="gramEnd"/>
+    </w:p>
+    <w:p>
+      <w:pPr>
+        <w:pStyle w:val="Sinespaciado"/>
+        <w:rPr>
+          <w:lang w:val="en-US"/>
+        </w:rPr>
+      </w:pPr>
+      <w:r>
+        <w:rPr>
+          <w:lang w:val="en-US"/>
+        </w:rPr>
+        <w:t xml:space="preserve">      </w:t>
+      </w:r>
+      <w:proofErr w:type="gramStart"/>
+      <w:r>
+        <w:rPr>
+          <w:lang w:val="en-US"/>
+        </w:rPr>
+        <w:t>test</w:t>
+      </w:r>
+      <w:proofErr w:type="gramEnd"/>
+    </w:p>
+    <w:p>
+      <w:pPr>
+        <w:pStyle w:val="Sinespaciado"/>
+        <w:rPr>
+          <w:lang w:val="en-US"/>
+        </w:rPr>
+      </w:pPr>
+      <w:r>
+        <w:rPr>
+          <w:lang w:val="en-US"/>
+        </w:rPr>
+        <w:t xml:space="preserve">         </w:t>
+      </w:r>
+      <w:proofErr w:type="gramStart"/>
+      <w:r>
+        <w:rPr>
+          <w:lang w:val="en-US"/>
+        </w:rPr>
+        <w:t>java</w:t>
+      </w:r>
+      <w:proofErr w:type="gramEnd"/>
+    </w:p>
+    <w:p>
+      <w:pPr>
+        <w:pStyle w:val="Sinespaciado"/>
+        <w:rPr>
+          <w:lang w:val="en-US"/>
+        </w:rPr>
+      </w:pPr>
+    </w:p>
+    <w:p>
+      <w:pPr>
+        <w:rPr>
+          <w:lang w:val="en-US"/>
+        </w:rPr>
+      </w:pPr>
+    </w:p>
+    <w:p>
+      <w:pPr>
+        <w:rPr>
+          <w:lang w:val="en-US"/>
+        </w:rPr>
+      </w:pPr>
+      <w:proofErr w:type="spellStart"/>
+      <w:proofErr w:type="gramStart"/>
+      <w:r>
+        <w:rPr>
+          <w:lang w:val="en-US"/>
+        </w:rPr>
+        <w:t>tarea</w:t>
+      </w:r>
+      <w:proofErr w:type="spellEnd"/>
+      <w:proofErr w:type="gramEnd"/>
+      <w:r>
+        <w:rPr>
+          <w:lang w:val="en-US"/>
+        </w:rPr>
+        <w:t>:</w:t>
+      </w:r>
+    </w:p>
+    <w:p>
+      <w:pPr>
+        <w:pStyle w:val="Sinespaciado"/>
+        <w:rPr>
+          <w:lang w:val="en-US"/>
+        </w:rPr>
+      </w:pPr>
+      <w:proofErr w:type="gramStart"/>
+      <w:r>
+        <w:rPr>
+          <w:lang w:val="en-US"/>
+        </w:rPr>
+        <w:t>apply</w:t>
+      </w:r>
+      <w:proofErr w:type="gramEnd"/>
+      <w:r>
+        <w:rPr>
+          <w:lang w:val="en-US"/>
+        </w:rPr>
+        <w:t xml:space="preserve"> plugin: 'java'</w:t>
+      </w:r>
+    </w:p>
+    <w:p>
+      <w:pPr>
+        <w:pStyle w:val="Sinespaciado"/>
+        <w:rPr>
+          <w:lang w:val="en-US"/>
+        </w:rPr>
+      </w:pPr>
+      <w:proofErr w:type="spellStart"/>
+      <w:proofErr w:type="gramStart"/>
+      <w:r>
+        <w:rPr>
+          <w:lang w:val="en-US"/>
+        </w:rPr>
+        <w:t>sourceSets</w:t>
+      </w:r>
+      <w:proofErr w:type="spellEnd"/>
+      <w:proofErr w:type="gramEnd"/>
+      <w:r>
+        <w:rPr>
+          <w:lang w:val="en-US"/>
+        </w:rPr>
+        <w:t xml:space="preserve"> {</w:t>
+      </w:r>
+    </w:p>
+    <w:p>
+      <w:pPr>
+        <w:pStyle w:val="Sinespaciado"/>
+        <w:ind w:left="708"/>
+        <w:rPr>
+          <w:lang w:val="en-US"/>
+        </w:rPr>
+      </w:pPr>
+      <w:proofErr w:type="spellStart"/>
+      <w:proofErr w:type="gramStart"/>
+      <w:r>
+        <w:rPr>
+          <w:lang w:val="en-US"/>
+        </w:rPr>
+        <w:t>integrationTest</w:t>
+      </w:r>
+      <w:proofErr w:type="spellEnd"/>
+      <w:proofErr w:type="gramEnd"/>
+      <w:r>
+        <w:rPr>
+          <w:lang w:val="en-US"/>
+        </w:rPr>
+        <w:t xml:space="preserve"> {</w:t>
+      </w:r>
+    </w:p>
+    <w:p>
+      <w:pPr>
+        <w:pStyle w:val="Sinespaciado"/>
+        <w:ind w:left="1416"/>
+        <w:rPr>
+          <w:lang w:val="en-US"/>
+        </w:rPr>
+      </w:pPr>
+      <w:proofErr w:type="spellStart"/>
+      <w:proofErr w:type="gramStart"/>
+      <w:r>
+        <w:rPr>
+          <w:lang w:val="en-US"/>
+        </w:rPr>
+        <w:t>java.srcDir</w:t>
+      </w:r>
+      <w:proofErr w:type="spellEnd"/>
+      <w:proofErr w:type="gramEnd"/>
+      <w:r>
+        <w:rPr>
+          <w:lang w:val="en-US"/>
+        </w:rPr>
+        <w:t xml:space="preserve"> file('</w:t>
+      </w:r>
+      <w:proofErr w:type="spellStart"/>
+      <w:r>
+        <w:rPr>
+          <w:lang w:val="en-US"/>
+        </w:rPr>
+        <w:t>src</w:t>
+      </w:r>
+      <w:proofErr w:type="spellEnd"/>
+      <w:r>
+        <w:rPr>
+          <w:lang w:val="en-US"/>
+        </w:rPr>
+        <w:t>/</w:t>
+      </w:r>
+      <w:proofErr w:type="spellStart"/>
+      <w:r>
+        <w:rPr>
+          <w:lang w:val="en-US"/>
+        </w:rPr>
+        <w:t>integrationTest</w:t>
+      </w:r>
+      <w:proofErr w:type="spellEnd"/>
+      <w:r>
+        <w:rPr>
+          <w:lang w:val="en-US"/>
+        </w:rPr>
+        <w:t>/java')</w:t>
+      </w:r>
+    </w:p>
+    <w:p>
+      <w:pPr>
+        <w:pStyle w:val="Sinespaciado"/>
+        <w:ind w:left="1416"/>
+        <w:rPr>
+          <w:lang w:val="en-US"/>
+        </w:rPr>
+      </w:pPr>
+      <w:proofErr w:type="spellStart"/>
+      <w:proofErr w:type="gramStart"/>
+      <w:r>
+        <w:rPr>
+          <w:lang w:val="en-US"/>
+        </w:rPr>
+        <w:t>resources.srcDir</w:t>
+      </w:r>
+      <w:proofErr w:type="spellEnd"/>
+      <w:proofErr w:type="gramEnd"/>
+      <w:r>
+        <w:rPr>
+          <w:lang w:val="en-US"/>
+        </w:rPr>
+        <w:t xml:space="preserve"> file('</w:t>
+      </w:r>
+      <w:proofErr w:type="spellStart"/>
+      <w:r>
+        <w:rPr>
+          <w:lang w:val="en-US"/>
+        </w:rPr>
+        <w:t>src</w:t>
+      </w:r>
+      <w:proofErr w:type="spellEnd"/>
+      <w:r>
+        <w:rPr>
+          <w:lang w:val="en-US"/>
+        </w:rPr>
+        <w:t>/</w:t>
+      </w:r>
+      <w:proofErr w:type="spellStart"/>
+      <w:r>
+        <w:rPr>
+          <w:lang w:val="en-US"/>
+        </w:rPr>
+        <w:t>integrationTest</w:t>
+      </w:r>
+      <w:proofErr w:type="spellEnd"/>
+      <w:r>
+        <w:rPr>
+          <w:lang w:val="en-US"/>
+        </w:rPr>
+        <w:t xml:space="preserve">/resources') // to add </w:t>
+      </w:r>
+      <w:proofErr w:type="spellStart"/>
+      <w:r>
+        <w:rPr>
+          <w:lang w:val="en-US"/>
+        </w:rPr>
+        <w:t>theresources</w:t>
+      </w:r>
+      <w:proofErr w:type="spellEnd"/>
+    </w:p>
+    <w:p>
+      <w:pPr>
+        <w:pStyle w:val="Sinespaciado"/>
+        <w:ind w:left="708"/>
+        <w:rPr>
+          <w:lang w:val="en-US"/>
+        </w:rPr>
+      </w:pPr>
+      <w:r>
+        <w:rPr>
+          <w:lang w:val="en-US"/>
+        </w:rPr>
+        <w:t>}</w:t>
+      </w:r>
+    </w:p>
+    <w:p>
+      <w:pPr>
+        <w:pStyle w:val="Sinespaciado"/>
+        <w:rPr>
+          <w:lang w:val="en-US"/>
+        </w:rPr>
+      </w:pPr>
+      <w:r>
+        <w:rPr>
+          <w:lang w:val="en-US"/>
+        </w:rPr>
+        <w:t>}</w:t>
+      </w:r>
+    </w:p>
+    <w:p>
+      <w:pPr>
+        <w:pStyle w:val="Sinespaciado"/>
+        <w:rPr>
+          <w:lang w:val="en-US"/>
+        </w:rPr>
+      </w:pPr>
+      <w:proofErr w:type="gramStart"/>
+      <w:r>
+        <w:rPr>
+          <w:lang w:val="en-US"/>
+        </w:rPr>
+        <w:t>task</w:t>
+      </w:r>
+      <w:proofErr w:type="gramEnd"/>
+      <w:r>
+        <w:rPr>
+          <w:lang w:val="en-US"/>
+        </w:rPr>
+        <w:t xml:space="preserve"> </w:t>
+      </w:r>
+      <w:proofErr w:type="spellStart"/>
+      <w:r>
+        <w:rPr>
+          <w:lang w:val="en-US"/>
+        </w:rPr>
+        <w:t>runIntegrationTest</w:t>
+      </w:r>
+      <w:proofErr w:type="spellEnd"/>
+      <w:r>
+        <w:rPr>
+          <w:lang w:val="en-US"/>
+        </w:rPr>
+        <w:t>(type: Test) {</w:t>
+      </w:r>
+    </w:p>
+    <w:p>
+      <w:pPr>
+        <w:pStyle w:val="Sinespaciado"/>
+        <w:ind w:left="708"/>
+        <w:rPr>
+          <w:lang w:val="en-US"/>
+        </w:rPr>
+      </w:pPr>
+      <w:proofErr w:type="spellStart"/>
+      <w:proofErr w:type="gramStart"/>
+      <w:r>
+        <w:rPr>
+          <w:lang w:val="en-US"/>
+        </w:rPr>
+        <w:t>testClassesDir</w:t>
+      </w:r>
+      <w:proofErr w:type="spellEnd"/>
+      <w:proofErr w:type="gramEnd"/>
+      <w:r>
+        <w:rPr>
+          <w:lang w:val="en-US"/>
+        </w:rPr>
+        <w:t xml:space="preserve"> = </w:t>
+      </w:r>
+      <w:proofErr w:type="spellStart"/>
+      <w:r>
+        <w:rPr>
+          <w:lang w:val="en-US"/>
+        </w:rPr>
+        <w:t>sourceSets.integrationTest.output.classesDir</w:t>
+      </w:r>
+      <w:proofErr w:type="spellEnd"/>
+    </w:p>
+    <w:p>
+      <w:pPr>
+        <w:pStyle w:val="Sinespaciado"/>
+        <w:ind w:left="708"/>
+      </w:pPr>
+      <w:proofErr w:type="spellStart"/>
+      <w:proofErr w:type="gramStart"/>
+      <w:r>
+        <w:t>classpath</w:t>
+      </w:r>
+      <w:proofErr w:type="spellEnd"/>
+      <w:proofErr w:type="gramEnd"/>
+      <w:r>
+        <w:t xml:space="preserve"> = </w:t>
+      </w:r>
+      <w:proofErr w:type="spellStart"/>
+      <w:r>
+        <w:t>sourceSets.integrationTest.runtimeClasspath</w:t>
+      </w:r>
+      <w:proofErr w:type="spellEnd"/>
+    </w:p>
+    <w:p>
+      <w:pPr>
+        <w:pStyle w:val="Sinespaciado"/>
+      </w:pPr>
+      <w:r>
+        <w:t>}</w:t>
+      </w:r>
+    </w:p>
+    <w:p>
+      <w:pPr>
+        <w:pStyle w:val="Sinespaciado"/>
+      </w:pPr>
+    </w:p>
+    <w:p>
+      <w:pPr>
+        <w:pStyle w:val="Sinespaciado"/>
+      </w:pPr>
+    </w:p>
+    <w:p>
+      <w:pPr>
+        <w:pStyle w:val="subtitulo1"/>
+      </w:pPr>
+      <w:r>
+        <w:t xml:space="preserve">Construcción de </w:t>
+      </w:r>
+      <w:proofErr w:type="spellStart"/>
+      <w:r>
+        <w:t>plugins</w:t>
+      </w:r>
+      <w:proofErr w:type="spellEnd"/>
+    </w:p>
+    <w:p>
+      <w:pPr>
+        <w:jc w:val="both"/>
+      </w:pPr>
+      <w:r>
         <w:lastRenderedPageBreak/>
-        <w:t>uploadArchives</w:t>
-      </w:r>
-      <w:proofErr w:type="spellEnd"/>
-      <w:proofErr w:type="gramEnd"/>
-      <w:r>
-        <w:rPr>
-          <w:lang w:val="en-US"/>
-        </w:rPr>
-        <w:t xml:space="preserve"> {</w:t>
-      </w:r>
-    </w:p>
-    <w:p>
-      <w:pPr>
-        <w:pStyle w:val="Sinespaciado"/>
-        <w:ind w:firstLine="708"/>
-        <w:rPr>
-          <w:lang w:val="en-US"/>
-        </w:rPr>
-      </w:pPr>
-      <w:proofErr w:type="gramStart"/>
-      <w:r>
-        <w:rPr>
-          <w:lang w:val="en-US"/>
-        </w:rPr>
-        <w:t>repositories</w:t>
-      </w:r>
-      <w:proofErr w:type="gramEnd"/>
-      <w:r>
-        <w:rPr>
-          <w:lang w:val="en-US"/>
-        </w:rPr>
-        <w:t xml:space="preserve"> {</w:t>
-      </w:r>
-    </w:p>
-    <w:p>
-      <w:pPr>
-        <w:pStyle w:val="Sinespaciado"/>
-        <w:ind w:left="708" w:firstLine="708"/>
-        <w:rPr>
-          <w:lang w:val="en-US"/>
-        </w:rPr>
-      </w:pPr>
-      <w:proofErr w:type="spellStart"/>
-      <w:proofErr w:type="gramStart"/>
-      <w:r>
-        <w:rPr>
-          <w:lang w:val="en-US"/>
-        </w:rPr>
-        <w:t>flatDir</w:t>
-      </w:r>
-      <w:proofErr w:type="spellEnd"/>
-      <w:proofErr w:type="gramEnd"/>
-      <w:r>
-        <w:rPr>
-          <w:lang w:val="en-US"/>
-        </w:rPr>
-        <w:t xml:space="preserve"> {</w:t>
-      </w:r>
-      <w:proofErr w:type="spellStart"/>
-      <w:r>
-        <w:rPr>
-          <w:lang w:val="en-US"/>
-        </w:rPr>
-        <w:t>dirs</w:t>
-      </w:r>
-      <w:proofErr w:type="spellEnd"/>
-      <w:r>
-        <w:rPr>
-          <w:lang w:val="en-US"/>
-        </w:rPr>
-        <w:t xml:space="preserve"> "./</w:t>
-      </w:r>
-      <w:proofErr w:type="spellStart"/>
-      <w:r>
-        <w:rPr>
-          <w:lang w:val="en-US"/>
-        </w:rPr>
-        <w:t>tempRepo</w:t>
-      </w:r>
-      <w:proofErr w:type="spellEnd"/>
-      <w:r>
-        <w:rPr>
-          <w:lang w:val="en-US"/>
-        </w:rPr>
-        <w:t>"}</w:t>
-      </w:r>
-    </w:p>
-    <w:p>
-      <w:pPr>
-        <w:pStyle w:val="Sinespaciado"/>
-        <w:ind w:firstLine="708"/>
-      </w:pPr>
-      <w:r>
+        <w:t xml:space="preserve">Dentro del propio script </w:t>
+      </w:r>
+      <w:proofErr w:type="spellStart"/>
+      <w:r>
+        <w:t>gradle</w:t>
+      </w:r>
+      <w:proofErr w:type="spellEnd"/>
+      <w:r>
+        <w:t xml:space="preserve"> es posible construir un </w:t>
+      </w:r>
+      <w:proofErr w:type="spellStart"/>
+      <w:r>
+        <w:t>plugin</w:t>
+      </w:r>
+      <w:proofErr w:type="spellEnd"/>
+      <w:r>
+        <w:t xml:space="preserve"> en </w:t>
+      </w:r>
+      <w:proofErr w:type="spellStart"/>
+      <w:r>
+        <w:t>groovy</w:t>
+      </w:r>
+      <w:proofErr w:type="spellEnd"/>
+      <w:r>
+        <w:t xml:space="preserve">, implementando la interfaz </w:t>
+      </w:r>
+      <w:proofErr w:type="spellStart"/>
+      <w:r>
+        <w:t>plugin</w:t>
+      </w:r>
+      <w:proofErr w:type="spellEnd"/>
+      <w:r>
+        <w:t xml:space="preserve"> en una clase </w:t>
+      </w:r>
+      <w:proofErr w:type="spellStart"/>
+      <w:r>
+        <w:t>groovy</w:t>
+      </w:r>
+      <w:proofErr w:type="spellEnd"/>
+      <w:r>
+        <w:t>.</w:t>
+      </w:r>
+    </w:p>
+    <w:p>
+      <w:pPr>
+        <w:pStyle w:val="Sinespaciado"/>
+      </w:pPr>
+    </w:p>
+    <w:p>
+      <w:pPr>
+        <w:pStyle w:val="Sinespaciado"/>
+        <w:rPr>
+          <w:lang w:val="en-US"/>
+        </w:rPr>
+      </w:pPr>
+      <w:proofErr w:type="gramStart"/>
+      <w:r>
+        <w:rPr>
+          <w:lang w:val="en-US"/>
+        </w:rPr>
+        <w:t>class</w:t>
+      </w:r>
+      <w:proofErr w:type="gramEnd"/>
+      <w:r>
+        <w:rPr>
+          <w:lang w:val="en-US"/>
+        </w:rPr>
+        <w:t xml:space="preserve"> </w:t>
+      </w:r>
+      <w:proofErr w:type="spellStart"/>
+      <w:r>
+        <w:rPr>
+          <w:lang w:val="en-US"/>
+        </w:rPr>
+        <w:t>CustomPlugin</w:t>
+      </w:r>
+      <w:proofErr w:type="spellEnd"/>
+      <w:r>
+        <w:rPr>
+          <w:lang w:val="en-US"/>
+        </w:rPr>
+        <w:t xml:space="preserve"> implements Plugin&lt;Project&gt; {</w:t>
+      </w:r>
+    </w:p>
+    <w:p>
+      <w:pPr>
+        <w:pStyle w:val="Sinespaciado"/>
+        <w:rPr>
+          <w:lang w:val="en-US"/>
+        </w:rPr>
+      </w:pPr>
+    </w:p>
+    <w:p>
+      <w:pPr>
+        <w:pStyle w:val="Sinespaciado"/>
+        <w:ind w:left="708"/>
+        <w:rPr>
+          <w:lang w:val="en-US"/>
+        </w:rPr>
+      </w:pPr>
+      <w:proofErr w:type="gramStart"/>
+      <w:r>
+        <w:rPr>
+          <w:lang w:val="en-US"/>
+        </w:rPr>
+        <w:t>void</w:t>
+      </w:r>
+      <w:proofErr w:type="gramEnd"/>
+      <w:r>
+        <w:rPr>
+          <w:lang w:val="en-US"/>
+        </w:rPr>
+        <w:t xml:space="preserve"> apply(Project project) {</w:t>
+      </w:r>
+    </w:p>
+    <w:p>
+      <w:pPr>
+        <w:pStyle w:val="Sinespaciado"/>
+        <w:ind w:left="1416"/>
+        <w:rPr>
+          <w:lang w:val="en-US"/>
+        </w:rPr>
+      </w:pPr>
+      <w:proofErr w:type="spellStart"/>
+      <w:proofErr w:type="gramStart"/>
+      <w:r>
+        <w:rPr>
+          <w:lang w:val="en-US"/>
+        </w:rPr>
+        <w:t>project.task</w:t>
+      </w:r>
+      <w:proofErr w:type="spellEnd"/>
+      <w:r>
+        <w:rPr>
+          <w:lang w:val="en-US"/>
+        </w:rPr>
+        <w:t>(</w:t>
+      </w:r>
+      <w:proofErr w:type="gramEnd"/>
+      <w:r>
+        <w:rPr>
+          <w:lang w:val="en-US"/>
+        </w:rPr>
+        <w:t>'task1') &lt;&lt; {</w:t>
+      </w:r>
+    </w:p>
+    <w:p>
+      <w:pPr>
+        <w:pStyle w:val="Sinespaciado"/>
+        <w:ind w:left="1416" w:firstLine="708"/>
+        <w:rPr>
+          <w:lang w:val="en-US"/>
+        </w:rPr>
+      </w:pPr>
+      <w:proofErr w:type="spellStart"/>
+      <w:proofErr w:type="gramStart"/>
+      <w:r>
+        <w:rPr>
+          <w:lang w:val="en-US"/>
+        </w:rPr>
+        <w:t>println</w:t>
+      </w:r>
+      <w:proofErr w:type="spellEnd"/>
+      <w:proofErr w:type="gramEnd"/>
+      <w:r>
+        <w:rPr>
+          <w:lang w:val="en-US"/>
+        </w:rPr>
+        <w:t xml:space="preserve"> "Sample task1 in custom plugin"</w:t>
+      </w:r>
+    </w:p>
+    <w:p>
+      <w:pPr>
+        <w:pStyle w:val="Sinespaciado"/>
+        <w:ind w:left="1416"/>
+        <w:rPr>
+          <w:lang w:val="en-US"/>
+        </w:rPr>
+      </w:pPr>
+      <w:r>
+        <w:rPr>
+          <w:lang w:val="en-US"/>
+        </w:rPr>
         <w:t>}</w:t>
       </w:r>
     </w:p>
     <w:p>
       <w:pPr>
         <w:pStyle w:val="Sinespaciado"/>
+        <w:ind w:left="1416"/>
+        <w:rPr>
+          <w:lang w:val="en-US"/>
+        </w:rPr>
+      </w:pPr>
+      <w:proofErr w:type="spellStart"/>
+      <w:proofErr w:type="gramStart"/>
+      <w:r>
+        <w:rPr>
+          <w:lang w:val="en-US"/>
+        </w:rPr>
+        <w:t>project.task</w:t>
+      </w:r>
+      <w:proofErr w:type="spellEnd"/>
+      <w:r>
+        <w:rPr>
+          <w:lang w:val="en-US"/>
+        </w:rPr>
+        <w:t>(</w:t>
+      </w:r>
+      <w:proofErr w:type="gramEnd"/>
+      <w:r>
+        <w:rPr>
+          <w:lang w:val="en-US"/>
+        </w:rPr>
+        <w:t>'task2') &lt;&lt; {</w:t>
+      </w:r>
+    </w:p>
+    <w:p>
+      <w:pPr>
+        <w:pStyle w:val="Sinespaciado"/>
+        <w:ind w:left="1416" w:firstLine="708"/>
+        <w:rPr>
+          <w:lang w:val="en-US"/>
+        </w:rPr>
+      </w:pPr>
+      <w:proofErr w:type="spellStart"/>
+      <w:proofErr w:type="gramStart"/>
+      <w:r>
+        <w:rPr>
+          <w:lang w:val="en-US"/>
+        </w:rPr>
+        <w:t>println</w:t>
+      </w:r>
+      <w:proofErr w:type="spellEnd"/>
+      <w:proofErr w:type="gramEnd"/>
+      <w:r>
+        <w:rPr>
+          <w:lang w:val="en-US"/>
+        </w:rPr>
+        <w:t xml:space="preserve"> "Sample task2 in custom plugin"</w:t>
+      </w:r>
+    </w:p>
+    <w:p>
+      <w:pPr>
+        <w:pStyle w:val="Sinespaciado"/>
+        <w:ind w:left="1416"/>
       </w:pPr>
       <w:r>
         <w:t>}</w:t>
@@ -10146,31 +10976,39 @@
     <w:p>
       <w:pPr>
         <w:pStyle w:val="Sinespaciado"/>
-      </w:pPr>
-    </w:p>
-    <w:p>
-      <w:r>
-        <w:t xml:space="preserve">Lo que se está </w:t>
-      </w:r>
-      <w:r>
-        <w:t>haciendo</w:t>
-      </w:r>
-      <w:r>
-        <w:t xml:space="preserve"> es manipula</w:t>
-      </w:r>
-      <w:r>
-        <w:t>r</w:t>
-      </w:r>
-      <w:r>
-        <w:t xml:space="preserve"> la tarea </w:t>
-      </w:r>
-      <w:proofErr w:type="spellStart"/>
-      <w:r>
-        <w:t>uploadArchive</w:t>
-      </w:r>
-      <w:proofErr w:type="spellEnd"/>
-      <w:r>
-        <w:t xml:space="preserve"> del </w:t>
+        <w:ind w:left="708"/>
+      </w:pPr>
+      <w:r>
+        <w:t>}</w:t>
+      </w:r>
+    </w:p>
+    <w:p>
+      <w:pPr>
+        <w:pStyle w:val="Sinespaciado"/>
+      </w:pPr>
+      <w:r>
+        <w:t xml:space="preserve">} </w:t>
+      </w:r>
+    </w:p>
+    <w:p>
+      <w:pPr>
+        <w:pStyle w:val="Sinespaciado"/>
+      </w:pPr>
+      <w:r>
+        <w:t>task2.dependsOn task1</w:t>
+      </w:r>
+    </w:p>
+    <w:p>
+      <w:pPr>
+        <w:pStyle w:val="Sinespaciado"/>
+      </w:pPr>
+    </w:p>
+    <w:p>
+      <w:pPr>
+        <w:jc w:val="both"/>
+      </w:pPr>
+      <w:r>
+        <w:t xml:space="preserve">Esta forma de implementar un </w:t>
       </w:r>
       <w:proofErr w:type="spellStart"/>
       <w:r>
@@ -10178,13 +11016,48 @@
       </w:r>
       <w:proofErr w:type="spellEnd"/>
       <w:r>
-        <w:t xml:space="preserve"> java</w:t>
-      </w:r>
-    </w:p>
-    <w:p>
-      <w:pPr>
-        <w:pStyle w:val="Sinespaciado"/>
-      </w:pPr>
+        <w:t xml:space="preserve"> no es conveniente </w:t>
+      </w:r>
+      <w:r>
+        <w:t>pues estamos mezclado la lógica de construcción con la lógica de negocio o de cliente.</w:t>
+      </w:r>
+    </w:p>
+    <w:p/>
+    <w:p>
+      <w:r>
+        <w:t xml:space="preserve">Es recomendable sacar la construcción de </w:t>
+      </w:r>
+      <w:proofErr w:type="spellStart"/>
+      <w:r>
+        <w:t>plugin</w:t>
+      </w:r>
+      <w:proofErr w:type="spellEnd"/>
+      <w:r>
+        <w:t xml:space="preserve"> a:</w:t>
+      </w:r>
+    </w:p>
+    <w:p>
+      <w:r>
+        <w:t xml:space="preserve">Al directorio </w:t>
+      </w:r>
+      <w:proofErr w:type="spellStart"/>
+      <w:r>
+        <w:t>buildSrc</w:t>
+      </w:r>
+      <w:proofErr w:type="spellEnd"/>
+      <w:r>
+        <w:t>, que cuelga del directorio raíz del proyecto.</w:t>
+      </w:r>
+    </w:p>
+    <w:p>
+      <w:proofErr w:type="spellStart"/>
+      <w:r>
+        <w:t>Plugin</w:t>
+      </w:r>
+      <w:proofErr w:type="spellEnd"/>
+      <w:r>
+        <w:t xml:space="preserve"> independientes.</w:t>
+      </w:r>
     </w:p>
     <w:p>
       <w:pPr>
@@ -10195,34 +11068,37 @@
       <w:pPr>
         <w:pStyle w:val="subtitulo1"/>
       </w:pPr>
-      <w:proofErr w:type="spellStart"/>
-      <w:r>
-        <w:t>Gradle</w:t>
-      </w:r>
-      <w:proofErr w:type="spellEnd"/>
-      <w:r>
-        <w:t xml:space="preserve"> y la integración continua (CI)</w:t>
-      </w:r>
-    </w:p>
-    <w:p>
-      <w:pPr>
-        <w:pStyle w:val="Sinespaciado"/>
-      </w:pPr>
+      <w:r>
+        <w:t xml:space="preserve">El </w:t>
+      </w:r>
+      <w:proofErr w:type="spellStart"/>
+      <w:r>
+        <w:t>wrapper</w:t>
+      </w:r>
+      <w:proofErr w:type="spellEnd"/>
+      <w:r>
+        <w:t xml:space="preserve"> de </w:t>
+      </w:r>
+      <w:proofErr w:type="spellStart"/>
+      <w:r>
+        <w:t>gradle</w:t>
+      </w:r>
+      <w:proofErr w:type="spellEnd"/>
     </w:p>
     <w:p>
       <w:pPr>
         <w:jc w:val="both"/>
       </w:pPr>
       <w:r>
-        <w:t xml:space="preserve">Jenkins también está basado en </w:t>
-      </w:r>
-      <w:proofErr w:type="spellStart"/>
-      <w:r>
-        <w:t>plugin</w:t>
-      </w:r>
-      <w:proofErr w:type="spellEnd"/>
-      <w:r>
-        <w:t xml:space="preserve">, con lo que integraremos </w:t>
+        <w:t xml:space="preserve">Con el </w:t>
+      </w:r>
+      <w:proofErr w:type="spellStart"/>
+      <w:r>
+        <w:t>wrapper</w:t>
+      </w:r>
+      <w:proofErr w:type="spellEnd"/>
+      <w:r>
+        <w:t xml:space="preserve"> de </w:t>
       </w:r>
       <w:proofErr w:type="spellStart"/>
       <w:r>
@@ -10230,1111 +11106,120 @@
       </w:r>
       <w:proofErr w:type="spellEnd"/>
       <w:r>
-        <w:t xml:space="preserve"> en Jenkins instalando su </w:t>
-      </w:r>
-      <w:proofErr w:type="spellStart"/>
-      <w:r>
-        <w:t>plugin</w:t>
-      </w:r>
-      <w:proofErr w:type="spellEnd"/>
-      <w:r>
-        <w:t>.</w:t>
-      </w:r>
-    </w:p>
-    <w:p>
-      <w:pPr>
-        <w:pStyle w:val="Sinespaciado"/>
+        <w:t xml:space="preserve"> se evitan problemas debidos a distintas versiones de </w:t>
+      </w:r>
+      <w:proofErr w:type="spellStart"/>
+      <w:r>
+        <w:t>gradle</w:t>
+      </w:r>
+      <w:proofErr w:type="spellEnd"/>
+      <w:r>
+        <w:t xml:space="preserve"> entre los miembros del equipo de desarrolladores. Para ponerlo en práctica, hay que seguir los pasos:</w:t>
+      </w:r>
+    </w:p>
+    <w:p>
+      <w:pPr>
         <w:jc w:val="both"/>
       </w:pPr>
-    </w:p>
-    <w:p>
-      <w:pPr>
-        <w:pStyle w:val="subtitulo11"/>
-      </w:pPr>
-      <w:r>
-        <w:t>Pruebas de integración</w:t>
+      <w:r>
+        <w:t xml:space="preserve">1) En el </w:t>
+      </w:r>
+      <w:proofErr w:type="spellStart"/>
+      <w:r>
+        <w:t>build.gradle</w:t>
+      </w:r>
+      <w:proofErr w:type="spellEnd"/>
+      <w:r>
+        <w:t xml:space="preserve"> incorporar:</w:t>
       </w:r>
     </w:p>
     <w:p>
       <w:pPr>
         <w:jc w:val="both"/>
       </w:pPr>
-      <w:r>
-        <w:t>Dado que las pruebas de integración son costosas, conviene separarlas de las pruebas unitarias que tendríamos que hacer después de cada compilación, en el libro “</w:t>
-      </w:r>
-      <w:proofErr w:type="spellStart"/>
-      <w:r>
-        <w:t>Gradle</w:t>
-      </w:r>
-      <w:proofErr w:type="spellEnd"/>
+      <w:proofErr w:type="spellStart"/>
+      <w:proofErr w:type="gramStart"/>
+      <w:r>
+        <w:t>task</w:t>
+      </w:r>
+      <w:proofErr w:type="spellEnd"/>
+      <w:proofErr w:type="gramEnd"/>
       <w:r>
         <w:t xml:space="preserve"> </w:t>
       </w:r>
       <w:proofErr w:type="spellStart"/>
       <w:r>
-        <w:t>essentials</w:t>
-      </w:r>
-      <w:proofErr w:type="spellEnd"/>
-      <w:r>
-        <w:t>”, nos propone la siguiente estructura y posterior ejecución de una tarea predefinida:</w:t>
+        <w:t>createWrapper</w:t>
+      </w:r>
+      <w:proofErr w:type="spellEnd"/>
+      <w:r>
+        <w:t xml:space="preserve"> (</w:t>
+      </w:r>
+      <w:proofErr w:type="spellStart"/>
+      <w:r>
+        <w:t>type:wraper</w:t>
+      </w:r>
+      <w:proofErr w:type="spellEnd"/>
+      <w:r>
+        <w:t>){</w:t>
       </w:r>
     </w:p>
     <w:p>
       <w:pPr>
         <w:jc w:val="both"/>
       </w:pPr>
-    </w:p>
-    <w:p>
-      <w:pPr>
-        <w:pStyle w:val="Sinespaciado"/>
-        <w:rPr>
-          <w:lang w:val="en-US"/>
-        </w:rPr>
-      </w:pPr>
-      <w:proofErr w:type="spellStart"/>
-      <w:r>
-        <w:rPr>
-          <w:lang w:val="en-US"/>
-        </w:rPr>
-        <w:t>IntegrationSample</w:t>
-      </w:r>
-      <w:proofErr w:type="spellEnd"/>
-    </w:p>
-    <w:p>
-      <w:pPr>
-        <w:pStyle w:val="Sinespaciado"/>
-        <w:rPr>
-          <w:lang w:val="en-US"/>
-        </w:rPr>
-      </w:pPr>
-      <w:r>
-        <w:rPr>
-          <w:lang w:val="en-US"/>
-        </w:rPr>
+      <w:r>
         <w:t xml:space="preserve">   </w:t>
       </w:r>
       <w:proofErr w:type="spellStart"/>
       <w:proofErr w:type="gramStart"/>
       <w:r>
-        <w:rPr>
-          <w:lang w:val="en-US"/>
-        </w:rPr>
-        <w:t>src</w:t>
-      </w:r>
-      <w:proofErr w:type="spellEnd"/>
-      <w:proofErr w:type="gramEnd"/>
-    </w:p>
-    <w:p>
-      <w:pPr>
-        <w:pStyle w:val="Sinespaciado"/>
-        <w:rPr>
-          <w:lang w:val="en-US"/>
-        </w:rPr>
-      </w:pPr>
-      <w:r>
-        <w:rPr>
-          <w:lang w:val="en-US"/>
-        </w:rPr>
-        <w:t xml:space="preserve">      </w:t>
-      </w:r>
-      <w:proofErr w:type="spellStart"/>
-      <w:proofErr w:type="gramStart"/>
-      <w:r>
-        <w:rPr>
-          <w:lang w:val="en-US"/>
-        </w:rPr>
-        <w:t>integrationTest</w:t>
-      </w:r>
-      <w:proofErr w:type="spellEnd"/>
-      <w:proofErr w:type="gramEnd"/>
-    </w:p>
-    <w:p>
-      <w:pPr>
-        <w:pStyle w:val="Sinespaciado"/>
-        <w:rPr>
-          <w:lang w:val="en-US"/>
-        </w:rPr>
-      </w:pPr>
-      <w:r>
-        <w:rPr>
-          <w:lang w:val="en-US"/>
-        </w:rPr>
-        <w:t xml:space="preserve">         </w:t>
-      </w:r>
-      <w:proofErr w:type="gramStart"/>
-      <w:r>
-        <w:rPr>
-          <w:lang w:val="en-US"/>
-        </w:rPr>
-        <w:t>java</w:t>
-      </w:r>
-      <w:proofErr w:type="gramEnd"/>
-    </w:p>
-    <w:p>
-      <w:pPr>
-        <w:pStyle w:val="Sinespaciado"/>
-        <w:rPr>
-          <w:lang w:val="en-US"/>
-        </w:rPr>
-      </w:pPr>
-      <w:r>
-        <w:rPr>
-          <w:lang w:val="en-US"/>
-        </w:rPr>
-        <w:t xml:space="preserve">      </w:t>
-      </w:r>
-      <w:proofErr w:type="gramStart"/>
-      <w:r>
-        <w:rPr>
-          <w:lang w:val="en-US"/>
-        </w:rPr>
-        <w:t>main</w:t>
-      </w:r>
-      <w:proofErr w:type="gramEnd"/>
-    </w:p>
-    <w:p>
-      <w:pPr>
-        <w:pStyle w:val="Sinespaciado"/>
-        <w:rPr>
-          <w:lang w:val="en-US"/>
-        </w:rPr>
-      </w:pPr>
-      <w:r>
-        <w:rPr>
-          <w:lang w:val="en-US"/>
-        </w:rPr>
-        <w:t xml:space="preserve">         </w:t>
-      </w:r>
-      <w:proofErr w:type="gramStart"/>
-      <w:r>
-        <w:rPr>
-          <w:lang w:val="en-US"/>
-        </w:rPr>
-        <w:t>java</w:t>
-      </w:r>
-      <w:proofErr w:type="gramEnd"/>
-    </w:p>
-    <w:p>
-      <w:pPr>
-        <w:pStyle w:val="Sinespaciado"/>
-        <w:rPr>
-          <w:lang w:val="en-US"/>
-        </w:rPr>
-      </w:pPr>
-      <w:r>
-        <w:rPr>
-          <w:lang w:val="en-US"/>
-        </w:rPr>
-        <w:t xml:space="preserve">      </w:t>
-      </w:r>
-      <w:proofErr w:type="gramStart"/>
-      <w:r>
-        <w:rPr>
-          <w:lang w:val="en-US"/>
-        </w:rPr>
-        <w:t>test</w:t>
-      </w:r>
-      <w:proofErr w:type="gramEnd"/>
-    </w:p>
-    <w:p>
-      <w:pPr>
-        <w:pStyle w:val="Sinespaciado"/>
-        <w:rPr>
-          <w:lang w:val="en-US"/>
-        </w:rPr>
-      </w:pPr>
-      <w:r>
-        <w:rPr>
-          <w:lang w:val="en-US"/>
-        </w:rPr>
-        <w:t xml:space="preserve">         </w:t>
-      </w:r>
-      <w:proofErr w:type="gramStart"/>
-      <w:r>
-        <w:rPr>
-          <w:lang w:val="en-US"/>
-        </w:rPr>
-        <w:t>java</w:t>
-      </w:r>
-      <w:proofErr w:type="gramEnd"/>
-    </w:p>
-    <w:p>
-      <w:pPr>
-        <w:pStyle w:val="Sinespaciado"/>
-        <w:rPr>
-          <w:lang w:val="en-US"/>
-        </w:rPr>
-      </w:pPr>
-    </w:p>
-    <w:p>
-      <w:pPr>
-        <w:rPr>
-          <w:lang w:val="en-US"/>
-        </w:rPr>
-      </w:pPr>
-    </w:p>
-    <w:p>
-      <w:pPr>
-        <w:rPr>
-          <w:lang w:val="en-US"/>
-        </w:rPr>
-      </w:pPr>
-      <w:proofErr w:type="spellStart"/>
-      <w:proofErr w:type="gramStart"/>
-      <w:r>
-        <w:rPr>
-          <w:lang w:val="en-US"/>
-        </w:rPr>
-        <w:t>tarea</w:t>
-      </w:r>
-      <w:proofErr w:type="spellEnd"/>
-      <w:proofErr w:type="gramEnd"/>
-      <w:r>
-        <w:rPr>
-          <w:lang w:val="en-US"/>
-        </w:rPr>
-        <w:t>:</w:t>
-      </w:r>
-    </w:p>
-    <w:p>
-      <w:pPr>
-        <w:pStyle w:val="Sinespaciado"/>
-        <w:rPr>
-          <w:lang w:val="en-US"/>
-        </w:rPr>
-      </w:pPr>
-      <w:proofErr w:type="gramStart"/>
-      <w:r>
-        <w:rPr>
-          <w:lang w:val="en-US"/>
-        </w:rPr>
-        <w:t>apply</w:t>
-      </w:r>
-      <w:proofErr w:type="gramEnd"/>
-      <w:r>
-        <w:rPr>
-          <w:lang w:val="en-US"/>
-        </w:rPr>
-        <w:t xml:space="preserve"> plugin: 'java'</w:t>
-      </w:r>
-    </w:p>
-    <w:p>
-      <w:pPr>
-        <w:pStyle w:val="Sinespaciado"/>
-        <w:rPr>
-          <w:lang w:val="en-US"/>
-        </w:rPr>
-      </w:pPr>
-      <w:proofErr w:type="spellStart"/>
-      <w:proofErr w:type="gramStart"/>
-      <w:r>
-        <w:rPr>
-          <w:lang w:val="en-US"/>
-        </w:rPr>
-        <w:t>sourceSets</w:t>
-      </w:r>
-      <w:proofErr w:type="spellEnd"/>
-      <w:proofErr w:type="gramEnd"/>
-      <w:r>
-        <w:rPr>
-          <w:lang w:val="en-US"/>
-        </w:rPr>
-        <w:t xml:space="preserve"> {</w:t>
-      </w:r>
-    </w:p>
-    <w:p>
-      <w:pPr>
-        <w:pStyle w:val="Sinespaciado"/>
-        <w:ind w:left="708"/>
-        <w:rPr>
-          <w:lang w:val="en-US"/>
-        </w:rPr>
-      </w:pPr>
-      <w:proofErr w:type="spellStart"/>
-      <w:proofErr w:type="gramStart"/>
-      <w:r>
-        <w:rPr>
-          <w:lang w:val="en-US"/>
-        </w:rPr>
-        <w:t>integrationTest</w:t>
-      </w:r>
-      <w:proofErr w:type="spellEnd"/>
-      <w:proofErr w:type="gramEnd"/>
-      <w:r>
-        <w:rPr>
-          <w:lang w:val="en-US"/>
-        </w:rPr>
-        <w:t xml:space="preserve"> {</w:t>
-      </w:r>
-    </w:p>
-    <w:p>
-      <w:pPr>
-        <w:pStyle w:val="Sinespaciado"/>
-        <w:ind w:left="1416"/>
-        <w:rPr>
-          <w:lang w:val="en-US"/>
-        </w:rPr>
-      </w:pPr>
-      <w:proofErr w:type="spellStart"/>
-      <w:proofErr w:type="gramStart"/>
-      <w:r>
-        <w:rPr>
-          <w:lang w:val="en-US"/>
-        </w:rPr>
-        <w:t>java.srcDir</w:t>
-      </w:r>
-      <w:proofErr w:type="spellEnd"/>
-      <w:proofErr w:type="gramEnd"/>
-      <w:r>
-        <w:rPr>
-          <w:lang w:val="en-US"/>
-        </w:rPr>
-        <w:t xml:space="preserve"> file('</w:t>
-      </w:r>
-      <w:proofErr w:type="spellStart"/>
-      <w:r>
-        <w:rPr>
-          <w:lang w:val="en-US"/>
-        </w:rPr>
-        <w:t>src</w:t>
-      </w:r>
-      <w:proofErr w:type="spellEnd"/>
-      <w:r>
-        <w:rPr>
-          <w:lang w:val="en-US"/>
-        </w:rPr>
-        <w:t>/</w:t>
-      </w:r>
-      <w:proofErr w:type="spellStart"/>
-      <w:r>
-        <w:rPr>
-          <w:lang w:val="en-US"/>
-        </w:rPr>
-        <w:t>integrationTest</w:t>
-      </w:r>
-      <w:proofErr w:type="spellEnd"/>
-      <w:r>
-        <w:rPr>
-          <w:lang w:val="en-US"/>
-        </w:rPr>
-        <w:t>/java')</w:t>
-      </w:r>
-    </w:p>
-    <w:p>
-      <w:pPr>
-        <w:pStyle w:val="Sinespaciado"/>
-        <w:ind w:left="1416"/>
-        <w:rPr>
-          <w:lang w:val="en-US"/>
-        </w:rPr>
-      </w:pPr>
-      <w:proofErr w:type="spellStart"/>
-      <w:proofErr w:type="gramStart"/>
-      <w:r>
-        <w:rPr>
-          <w:lang w:val="en-US"/>
-        </w:rPr>
-        <w:t>resources.srcDir</w:t>
-      </w:r>
-      <w:proofErr w:type="spellEnd"/>
-      <w:proofErr w:type="gramEnd"/>
-      <w:r>
-        <w:rPr>
-          <w:lang w:val="en-US"/>
-        </w:rPr>
-        <w:t xml:space="preserve"> file('</w:t>
-      </w:r>
-      <w:proofErr w:type="spellStart"/>
-      <w:r>
-        <w:rPr>
-          <w:lang w:val="en-US"/>
-        </w:rPr>
-        <w:t>src</w:t>
-      </w:r>
-      <w:proofErr w:type="spellEnd"/>
-      <w:r>
-        <w:rPr>
-          <w:lang w:val="en-US"/>
-        </w:rPr>
-        <w:t>/</w:t>
-      </w:r>
-      <w:proofErr w:type="spellStart"/>
-      <w:r>
-        <w:rPr>
-          <w:lang w:val="en-US"/>
-        </w:rPr>
-        <w:t>integrationTest</w:t>
-      </w:r>
-      <w:proofErr w:type="spellEnd"/>
-      <w:r>
-        <w:rPr>
-          <w:lang w:val="en-US"/>
-        </w:rPr>
-        <w:t xml:space="preserve">/resources') // to add </w:t>
-      </w:r>
-      <w:proofErr w:type="spellStart"/>
-      <w:r>
-        <w:rPr>
-          <w:lang w:val="en-US"/>
-        </w:rPr>
-        <w:t>theresources</w:t>
-      </w:r>
-      <w:proofErr w:type="spellEnd"/>
-    </w:p>
-    <w:p>
-      <w:pPr>
-        <w:pStyle w:val="Sinespaciado"/>
-        <w:ind w:left="708"/>
-        <w:rPr>
-          <w:lang w:val="en-US"/>
-        </w:rPr>
-      </w:pPr>
-      <w:r>
-        <w:rPr>
-          <w:lang w:val="en-US"/>
-        </w:rPr>
+        <w:t>gradleVersion</w:t>
+      </w:r>
+      <w:proofErr w:type="spellEnd"/>
+      <w:proofErr w:type="gramEnd"/>
+      <w:r>
+        <w:t xml:space="preserve"> = 3.3// con la que se está haciendo el desarrollo  </w:t>
+      </w:r>
+    </w:p>
+    <w:p>
+      <w:pPr>
+        <w:jc w:val="both"/>
+      </w:pPr>
+      <w:r>
         <w:t>}</w:t>
       </w:r>
     </w:p>
     <w:p>
       <w:pPr>
-        <w:pStyle w:val="Sinespaciado"/>
-        <w:rPr>
-          <w:lang w:val="en-US"/>
-        </w:rPr>
-      </w:pPr>
-      <w:r>
-        <w:rPr>
-          <w:lang w:val="en-US"/>
-        </w:rPr>
-        <w:t>}</w:t>
-      </w:r>
-    </w:p>
-    <w:p>
-      <w:pPr>
-        <w:pStyle w:val="Sinespaciado"/>
-        <w:rPr>
-          <w:lang w:val="en-US"/>
-        </w:rPr>
-      </w:pPr>
-      <w:proofErr w:type="gramStart"/>
-      <w:r>
-        <w:rPr>
-          <w:lang w:val="en-US"/>
-        </w:rPr>
-        <w:t>task</w:t>
-      </w:r>
-      <w:proofErr w:type="gramEnd"/>
-      <w:r>
-        <w:rPr>
-          <w:lang w:val="en-US"/>
-        </w:rPr>
+        <w:jc w:val="both"/>
+      </w:pPr>
+      <w:r>
+        <w:t xml:space="preserve">2) Ejecutar esa tarea: </w:t>
+      </w:r>
+      <w:proofErr w:type="spellStart"/>
+      <w:r>
+        <w:t>gradle</w:t>
+      </w:r>
+      <w:proofErr w:type="spellEnd"/>
+      <w:r>
         <w:t xml:space="preserve"> </w:t>
       </w:r>
       <w:proofErr w:type="spellStart"/>
       <w:r>
-        <w:rPr>
-          <w:lang w:val="en-US"/>
-        </w:rPr>
-        <w:t>runIntegrationTest</w:t>
-      </w:r>
-      <w:proofErr w:type="spellEnd"/>
-      <w:r>
-        <w:rPr>
-          <w:lang w:val="en-US"/>
-        </w:rPr>
-        <w:t>(type: Test) {</w:t>
-      </w:r>
-    </w:p>
-    <w:p>
-      <w:pPr>
-        <w:pStyle w:val="Sinespaciado"/>
-        <w:ind w:left="708"/>
-        <w:rPr>
-          <w:lang w:val="en-US"/>
-        </w:rPr>
-      </w:pPr>
-      <w:proofErr w:type="spellStart"/>
-      <w:proofErr w:type="gramStart"/>
-      <w:r>
-        <w:rPr>
-          <w:lang w:val="en-US"/>
-        </w:rPr>
-        <w:t>testClassesDir</w:t>
-      </w:r>
-      <w:proofErr w:type="spellEnd"/>
-      <w:proofErr w:type="gramEnd"/>
-      <w:r>
-        <w:rPr>
-          <w:lang w:val="en-US"/>
-        </w:rPr>
-        <w:t xml:space="preserve"> = </w:t>
-      </w:r>
-      <w:proofErr w:type="spellStart"/>
-      <w:r>
-        <w:rPr>
-          <w:lang w:val="en-US"/>
-        </w:rPr>
-        <w:t>sourceSets.integrationTest.output.classesDir</w:t>
-      </w:r>
-      <w:proofErr w:type="spellEnd"/>
-    </w:p>
-    <w:p>
-      <w:pPr>
-        <w:pStyle w:val="Sinespaciado"/>
-        <w:ind w:left="708"/>
-      </w:pPr>
-      <w:proofErr w:type="spellStart"/>
-      <w:proofErr w:type="gramStart"/>
-      <w:r>
-        <w:t>classpath</w:t>
-      </w:r>
-      <w:proofErr w:type="spellEnd"/>
-      <w:proofErr w:type="gramEnd"/>
-      <w:r>
-        <w:t xml:space="preserve"> = </w:t>
-      </w:r>
-      <w:proofErr w:type="spellStart"/>
-      <w:r>
-        <w:t>sourceSets.integrationTest.runtimeClasspath</w:t>
-      </w:r>
-      <w:proofErr w:type="spellEnd"/>
-    </w:p>
-    <w:p>
-      <w:pPr>
-        <w:pStyle w:val="Sinespaciado"/>
+        <w:t>createWrapper</w:t>
+      </w:r>
+      <w:proofErr w:type="spellEnd"/>
+      <w:r>
+        <w:t xml:space="preserve">. </w:t>
+      </w:r>
+    </w:p>
+    <w:p>
+      <w:pPr>
+        <w:jc w:val="both"/>
       </w:pPr>
       <w:r>
         <w:lastRenderedPageBreak/>
-        <w:t>}</w:t>
-      </w:r>
-    </w:p>
-    <w:p>
-      <w:pPr>
-        <w:pStyle w:val="Sinespaciado"/>
-      </w:pPr>
-    </w:p>
-    <w:p>
-      <w:pPr>
-        <w:pStyle w:val="Sinespaciado"/>
-      </w:pPr>
-    </w:p>
-    <w:p>
-      <w:pPr>
-        <w:pStyle w:val="subtitulo1"/>
-      </w:pPr>
-      <w:r>
-        <w:t xml:space="preserve">Construcción de </w:t>
-      </w:r>
-      <w:proofErr w:type="spellStart"/>
-      <w:r>
-        <w:t>plugins</w:t>
-      </w:r>
-      <w:proofErr w:type="spellEnd"/>
-    </w:p>
-    <w:p>
-      <w:pPr>
-        <w:jc w:val="both"/>
-      </w:pPr>
-      <w:r>
-        <w:t xml:space="preserve">Dentro del propio script </w:t>
-      </w:r>
-      <w:proofErr w:type="spellStart"/>
-      <w:r>
-        <w:t>gradle</w:t>
-      </w:r>
-      <w:proofErr w:type="spellEnd"/>
-      <w:r>
-        <w:t xml:space="preserve"> es posible construir un </w:t>
-      </w:r>
-      <w:proofErr w:type="spellStart"/>
-      <w:r>
-        <w:t>plugin</w:t>
-      </w:r>
-      <w:proofErr w:type="spellEnd"/>
-      <w:r>
-        <w:t xml:space="preserve"> en </w:t>
-      </w:r>
-      <w:proofErr w:type="spellStart"/>
-      <w:r>
-        <w:t>groovy</w:t>
-      </w:r>
-      <w:proofErr w:type="spellEnd"/>
-      <w:r>
-        <w:t xml:space="preserve">, implementando la interfaz </w:t>
-      </w:r>
-      <w:proofErr w:type="spellStart"/>
-      <w:r>
-        <w:t>plugin</w:t>
-      </w:r>
-      <w:proofErr w:type="spellEnd"/>
-      <w:r>
-        <w:t xml:space="preserve"> en una clase </w:t>
-      </w:r>
-      <w:proofErr w:type="spellStart"/>
-      <w:r>
-        <w:t>groovy</w:t>
-      </w:r>
-      <w:proofErr w:type="spellEnd"/>
-      <w:r>
-        <w:t>.</w:t>
-      </w:r>
-    </w:p>
-    <w:p>
-      <w:pPr>
-        <w:pStyle w:val="Sinespaciado"/>
-      </w:pPr>
-    </w:p>
-    <w:p>
-      <w:pPr>
-        <w:pStyle w:val="Sinespaciado"/>
-        <w:rPr>
-          <w:lang w:val="en-US"/>
-        </w:rPr>
-      </w:pPr>
-      <w:proofErr w:type="gramStart"/>
-      <w:r>
-        <w:rPr>
-          <w:lang w:val="en-US"/>
-        </w:rPr>
-        <w:t>class</w:t>
-      </w:r>
-      <w:proofErr w:type="gramEnd"/>
-      <w:r>
-        <w:rPr>
-          <w:lang w:val="en-US"/>
-        </w:rPr>
-        <w:t xml:space="preserve"> </w:t>
-      </w:r>
-      <w:proofErr w:type="spellStart"/>
-      <w:r>
-        <w:rPr>
-          <w:lang w:val="en-US"/>
-        </w:rPr>
-        <w:t>CustomPlugin</w:t>
-      </w:r>
-      <w:proofErr w:type="spellEnd"/>
-      <w:r>
-        <w:rPr>
-          <w:lang w:val="en-US"/>
-        </w:rPr>
-        <w:t xml:space="preserve"> implements Plugin&lt;Project&gt; {</w:t>
-      </w:r>
-    </w:p>
-    <w:p>
-      <w:pPr>
-        <w:pStyle w:val="Sinespaciado"/>
-        <w:rPr>
-          <w:lang w:val="en-US"/>
-        </w:rPr>
-      </w:pPr>
-    </w:p>
-    <w:p>
-      <w:pPr>
-        <w:pStyle w:val="Sinespaciado"/>
-        <w:ind w:left="708"/>
-        <w:rPr>
-          <w:lang w:val="en-US"/>
-        </w:rPr>
-      </w:pPr>
-      <w:proofErr w:type="gramStart"/>
-      <w:r>
-        <w:rPr>
-          <w:lang w:val="en-US"/>
-        </w:rPr>
-        <w:t>void</w:t>
-      </w:r>
-      <w:proofErr w:type="gramEnd"/>
-      <w:r>
-        <w:rPr>
-          <w:lang w:val="en-US"/>
-        </w:rPr>
-        <w:t xml:space="preserve"> apply(Project project) {</w:t>
-      </w:r>
-    </w:p>
-    <w:p>
-      <w:pPr>
-        <w:pStyle w:val="Sinespaciado"/>
-        <w:ind w:left="1416"/>
-        <w:rPr>
-          <w:lang w:val="en-US"/>
-        </w:rPr>
-      </w:pPr>
-      <w:proofErr w:type="spellStart"/>
-      <w:proofErr w:type="gramStart"/>
-      <w:r>
-        <w:rPr>
-          <w:lang w:val="en-US"/>
-        </w:rPr>
-        <w:t>project.task</w:t>
-      </w:r>
-      <w:proofErr w:type="spellEnd"/>
-      <w:r>
-        <w:rPr>
-          <w:lang w:val="en-US"/>
-        </w:rPr>
-        <w:t>(</w:t>
-      </w:r>
-      <w:proofErr w:type="gramEnd"/>
-      <w:r>
-        <w:rPr>
-          <w:lang w:val="en-US"/>
-        </w:rPr>
-        <w:t>'task1') &lt;&lt; {</w:t>
-      </w:r>
-    </w:p>
-    <w:p>
-      <w:pPr>
-        <w:pStyle w:val="Sinespaciado"/>
-        <w:ind w:left="1416" w:firstLine="708"/>
-        <w:rPr>
-          <w:lang w:val="en-US"/>
-        </w:rPr>
-      </w:pPr>
-      <w:proofErr w:type="spellStart"/>
-      <w:proofErr w:type="gramStart"/>
-      <w:r>
-        <w:rPr>
-          <w:lang w:val="en-US"/>
-        </w:rPr>
-        <w:t>println</w:t>
-      </w:r>
-      <w:proofErr w:type="spellEnd"/>
-      <w:proofErr w:type="gramEnd"/>
-      <w:r>
-        <w:rPr>
-          <w:lang w:val="en-US"/>
-        </w:rPr>
-        <w:t xml:space="preserve"> "Sample task1 in custom plugin"</w:t>
-      </w:r>
-    </w:p>
-    <w:p>
-      <w:pPr>
-        <w:pStyle w:val="Sinespaciado"/>
-        <w:ind w:left="1416"/>
-        <w:rPr>
-          <w:lang w:val="en-US"/>
-        </w:rPr>
-      </w:pPr>
-      <w:r>
-        <w:rPr>
-          <w:lang w:val="en-US"/>
-        </w:rPr>
-        <w:t>}</w:t>
-      </w:r>
-    </w:p>
-    <w:p>
-      <w:pPr>
-        <w:pStyle w:val="Sinespaciado"/>
-        <w:ind w:left="1416"/>
-        <w:rPr>
-          <w:lang w:val="en-US"/>
-        </w:rPr>
-      </w:pPr>
-      <w:proofErr w:type="spellStart"/>
-      <w:proofErr w:type="gramStart"/>
-      <w:r>
-        <w:rPr>
-          <w:lang w:val="en-US"/>
-        </w:rPr>
-        <w:t>project.task</w:t>
-      </w:r>
-      <w:proofErr w:type="spellEnd"/>
-      <w:r>
-        <w:rPr>
-          <w:lang w:val="en-US"/>
-        </w:rPr>
-        <w:t>(</w:t>
-      </w:r>
-      <w:proofErr w:type="gramEnd"/>
-      <w:r>
-        <w:rPr>
-          <w:lang w:val="en-US"/>
-        </w:rPr>
-        <w:t>'task2') &lt;&lt; {</w:t>
-      </w:r>
-    </w:p>
-    <w:p>
-      <w:pPr>
-        <w:pStyle w:val="Sinespaciado"/>
-        <w:ind w:left="1416" w:firstLine="708"/>
-        <w:rPr>
-          <w:lang w:val="en-US"/>
-        </w:rPr>
-      </w:pPr>
-      <w:proofErr w:type="spellStart"/>
-      <w:proofErr w:type="gramStart"/>
-      <w:r>
-        <w:rPr>
-          <w:lang w:val="en-US"/>
-        </w:rPr>
-        <w:t>println</w:t>
-      </w:r>
-      <w:proofErr w:type="spellEnd"/>
-      <w:proofErr w:type="gramEnd"/>
-      <w:r>
-        <w:rPr>
-          <w:lang w:val="en-US"/>
-        </w:rPr>
-        <w:t xml:space="preserve"> "Sample task2 in custom plugin"</w:t>
-      </w:r>
-    </w:p>
-    <w:p>
-      <w:pPr>
-        <w:pStyle w:val="Sinespaciado"/>
-        <w:ind w:left="1416"/>
-      </w:pPr>
-      <w:r>
-        <w:t>}</w:t>
-      </w:r>
-    </w:p>
-    <w:p>
-      <w:pPr>
-        <w:pStyle w:val="Sinespaciado"/>
-        <w:ind w:left="708"/>
-      </w:pPr>
-      <w:r>
-        <w:t>}</w:t>
-      </w:r>
-    </w:p>
-    <w:p>
-      <w:pPr>
-        <w:pStyle w:val="Sinespaciado"/>
-      </w:pPr>
-      <w:r>
-        <w:t xml:space="preserve">} </w:t>
-      </w:r>
-    </w:p>
-    <w:p>
-      <w:pPr>
-        <w:pStyle w:val="Sinespaciado"/>
-      </w:pPr>
-      <w:r>
-        <w:t>task2.dependsOn task1</w:t>
-      </w:r>
-    </w:p>
-    <w:p>
-      <w:pPr>
-        <w:pStyle w:val="Sinespaciado"/>
-      </w:pPr>
-    </w:p>
-    <w:p>
-      <w:pPr>
-        <w:jc w:val="both"/>
-      </w:pPr>
-      <w:r>
-        <w:t xml:space="preserve">Esta forma de implementar un </w:t>
-      </w:r>
-      <w:proofErr w:type="spellStart"/>
-      <w:r>
-        <w:t>plugin</w:t>
-      </w:r>
-      <w:proofErr w:type="spellEnd"/>
-      <w:r>
-        <w:t xml:space="preserve"> no es conveniente </w:t>
-      </w:r>
-      <w:r>
-        <w:t>pues estamos mezclado la lógica de construcción con la lógica de negocio o de cliente.</w:t>
-      </w:r>
-    </w:p>
-    <w:p/>
-    <w:p>
-      <w:r>
-        <w:t xml:space="preserve">Es recomendable sacar la construcción de </w:t>
-      </w:r>
-      <w:proofErr w:type="spellStart"/>
-      <w:r>
-        <w:t>plugin</w:t>
-      </w:r>
-      <w:proofErr w:type="spellEnd"/>
-      <w:r>
-        <w:t xml:space="preserve"> a:</w:t>
-      </w:r>
-    </w:p>
-    <w:p>
-      <w:r>
-        <w:t xml:space="preserve">Al directorio </w:t>
-      </w:r>
-      <w:proofErr w:type="spellStart"/>
-      <w:r>
-        <w:t>buildSrc</w:t>
-      </w:r>
-      <w:proofErr w:type="spellEnd"/>
-      <w:r>
-        <w:t>, que cuelga del directorio raíz del proyecto.</w:t>
-      </w:r>
-    </w:p>
-    <w:p>
-      <w:proofErr w:type="spellStart"/>
-      <w:r>
-        <w:t>Plugin</w:t>
-      </w:r>
-      <w:proofErr w:type="spellEnd"/>
-      <w:r>
-        <w:t xml:space="preserve"> independientes.</w:t>
-      </w:r>
-    </w:p>
-    <w:p>
-      <w:pPr>
-        <w:pStyle w:val="Sinespaciado"/>
-      </w:pPr>
-    </w:p>
-    <w:p>
-      <w:pPr>
-        <w:pStyle w:val="subtitulo1"/>
-      </w:pPr>
-      <w:r>
-        <w:t xml:space="preserve">El </w:t>
-      </w:r>
-      <w:proofErr w:type="spellStart"/>
-      <w:r>
-        <w:t>wrapper</w:t>
-      </w:r>
-      <w:proofErr w:type="spellEnd"/>
-      <w:r>
-        <w:t xml:space="preserve"> de </w:t>
-      </w:r>
-      <w:proofErr w:type="spellStart"/>
-      <w:r>
-        <w:t>gradle</w:t>
-      </w:r>
-      <w:proofErr w:type="spellEnd"/>
-    </w:p>
-    <w:p>
-      <w:pPr>
-        <w:jc w:val="both"/>
-      </w:pPr>
-      <w:r>
-        <w:t xml:space="preserve">Con el </w:t>
-      </w:r>
-      <w:proofErr w:type="spellStart"/>
-      <w:r>
-        <w:t>wrapper</w:t>
-      </w:r>
-      <w:proofErr w:type="spellEnd"/>
-      <w:r>
-        <w:t xml:space="preserve"> de </w:t>
-      </w:r>
-      <w:proofErr w:type="spellStart"/>
-      <w:r>
-        <w:t>gradle</w:t>
-      </w:r>
-      <w:proofErr w:type="spellEnd"/>
-      <w:r>
-        <w:t xml:space="preserve"> se evitan problemas debidos a distintas versiones de </w:t>
-      </w:r>
-      <w:proofErr w:type="spellStart"/>
-      <w:r>
-        <w:t>gradle</w:t>
-      </w:r>
-      <w:proofErr w:type="spellEnd"/>
-      <w:r>
-        <w:t xml:space="preserve"> entre los miembros del equipo de desarrolladores. Para ponerlo en práctica, hay que seguir los pasos:</w:t>
-      </w:r>
-    </w:p>
-    <w:p>
-      <w:pPr>
-        <w:jc w:val="both"/>
-      </w:pPr>
-      <w:r>
-        <w:t xml:space="preserve">1) En el </w:t>
-      </w:r>
-      <w:proofErr w:type="spellStart"/>
-      <w:r>
-        <w:t>build.gradle</w:t>
-      </w:r>
-      <w:proofErr w:type="spellEnd"/>
-      <w:r>
-        <w:t xml:space="preserve"> incorporar:</w:t>
-      </w:r>
-    </w:p>
-    <w:p>
-      <w:pPr>
-        <w:jc w:val="both"/>
-      </w:pPr>
-      <w:proofErr w:type="spellStart"/>
-      <w:proofErr w:type="gramStart"/>
-      <w:r>
-        <w:t>task</w:t>
-      </w:r>
-      <w:proofErr w:type="spellEnd"/>
-      <w:proofErr w:type="gramEnd"/>
-      <w:r>
-        <w:t xml:space="preserve"> </w:t>
-      </w:r>
-      <w:proofErr w:type="spellStart"/>
-      <w:r>
-        <w:t>createWrapper</w:t>
-      </w:r>
-      <w:proofErr w:type="spellEnd"/>
-      <w:r>
-        <w:t xml:space="preserve"> (</w:t>
-      </w:r>
-      <w:proofErr w:type="spellStart"/>
-      <w:r>
-        <w:t>type:wraper</w:t>
-      </w:r>
-      <w:proofErr w:type="spellEnd"/>
-      <w:r>
-        <w:t>){</w:t>
-      </w:r>
-    </w:p>
-    <w:p>
-      <w:pPr>
-        <w:jc w:val="both"/>
-      </w:pPr>
-      <w:r>
-        <w:t xml:space="preserve">   </w:t>
-      </w:r>
-      <w:proofErr w:type="spellStart"/>
-      <w:proofErr w:type="gramStart"/>
-      <w:r>
-        <w:t>gradleVersion</w:t>
-      </w:r>
-      <w:proofErr w:type="spellEnd"/>
-      <w:proofErr w:type="gramEnd"/>
-      <w:r>
-        <w:t xml:space="preserve"> = 3.3// con la que se está haciendo el desarrollo  </w:t>
-      </w:r>
-    </w:p>
-    <w:p>
-      <w:pPr>
-        <w:jc w:val="both"/>
-      </w:pPr>
-      <w:r>
-        <w:lastRenderedPageBreak/>
-        <w:t>}</w:t>
-      </w:r>
-    </w:p>
-    <w:p>
-      <w:pPr>
-        <w:jc w:val="both"/>
-      </w:pPr>
-      <w:r>
-        <w:t xml:space="preserve">2) Ejecutar esa tarea: </w:t>
-      </w:r>
-      <w:proofErr w:type="spellStart"/>
-      <w:r>
-        <w:t>gradle</w:t>
-      </w:r>
-      <w:proofErr w:type="spellEnd"/>
-      <w:r>
-        <w:t xml:space="preserve"> </w:t>
-      </w:r>
-      <w:proofErr w:type="spellStart"/>
-      <w:r>
-        <w:t>createWrapper</w:t>
-      </w:r>
-      <w:proofErr w:type="spellEnd"/>
-      <w:r>
-        <w:t xml:space="preserve">. </w:t>
-      </w:r>
-    </w:p>
-    <w:p>
-      <w:pPr>
-        <w:jc w:val="both"/>
-      </w:pPr>
-      <w:r>
         <w:t xml:space="preserve">Con esto se creará la carpeta </w:t>
       </w:r>
       <w:proofErr w:type="spellStart"/>
@@ -15784,7 +15669,7 @@
 </file>
 
 <file path=customXml/itemProps1.xml><?xml version="1.0" encoding="utf-8"?>
-<ds:datastoreItem xmlns:ds="http://schemas.openxmlformats.org/officeDocument/2006/customXml" ds:itemID="{428DAEEC-9944-42F2-A8CA-74A545F4E1E7}">
+<ds:datastoreItem xmlns:ds="http://schemas.openxmlformats.org/officeDocument/2006/customXml" ds:itemID="{D93729AE-095E-470F-8315-E472440347CF}">
   <ds:schemaRefs>
     <ds:schemaRef ds:uri="http://schemas.openxmlformats.org/officeDocument/2006/bibliography"/>
   </ds:schemaRefs>

</xml_diff>